<commit_message>
upate brief with features and value. Budget and SIs to come.
</commit_message>
<xml_diff>
--- a/project_docs/TCD_AMX_TCDSIGNAL_Brief_V1.0_250914.docx
+++ b/project_docs/TCD_AMX_TCDSIGNAL_Brief_V1.0_250914.docx
@@ -717,25 +717,28 @@
     </w:p>
     <w:p>
       <w:pPr>
+        <w:spacing w:line="360" w:lineRule="auto"/>
+        <w:rPr>
+          <w:rFonts w:ascii="Arial" w:hAnsi="Arial" w:cs="Arial"/>
+          <w:sz w:val="22"/>
+          <w:szCs w:val="22"/>
+        </w:rPr>
+      </w:pPr>
+      <w:r>
+        <w:t>Empower Amylyx to lead the Post-Bariatric Hypoglycemia (PBH) market by delivering real-time, AI-powered social intelligence. SIGNAL transforms unstructured online conversations into structured insights that:</w:t>
+      </w:r>
+    </w:p>
+    <w:p>
+      <w:pPr>
         <w:pStyle w:val="ListParagraph"/>
         <w:numPr>
           <w:ilvl w:val="0"/>
-          <w:numId w:val="31"/>
+          <w:numId w:val="39"/>
         </w:numPr>
-        <w:spacing w:line="360" w:lineRule="auto"/>
-        <w:rPr>
-          <w:rFonts w:ascii="Arial" w:hAnsi="Arial" w:cs="Arial"/>
-          <w:sz w:val="22"/>
-          <w:szCs w:val="22"/>
-        </w:rPr>
-      </w:pPr>
-      <w:r>
-        <w:rPr>
-          <w:rFonts w:ascii="Arial" w:hAnsi="Arial" w:cs="Arial"/>
-          <w:sz w:val="22"/>
-          <w:szCs w:val="22"/>
-        </w:rPr>
-        <w:t>&lt;Insert here&gt;</w:t>
+        <w:spacing w:before="240" w:after="240"/>
+      </w:pPr>
+      <w:r>
+        <w:t>Identify HCP &amp; community needs</w:t>
       </w:r>
     </w:p>
     <w:p>
@@ -743,22 +746,25 @@
         <w:pStyle w:val="ListParagraph"/>
         <w:numPr>
           <w:ilvl w:val="0"/>
-          <w:numId w:val="31"/>
+          <w:numId w:val="39"/>
         </w:numPr>
-        <w:spacing w:line="360" w:lineRule="auto"/>
-        <w:rPr>
-          <w:rFonts w:ascii="Arial" w:hAnsi="Arial" w:cs="Arial"/>
-          <w:sz w:val="22"/>
-          <w:szCs w:val="22"/>
-        </w:rPr>
-      </w:pPr>
-      <w:r>
-        <w:rPr>
-          <w:rFonts w:ascii="Arial" w:hAnsi="Arial" w:cs="Arial"/>
-          <w:sz w:val="22"/>
-          <w:szCs w:val="22"/>
-        </w:rPr>
-        <w:t>&lt;Insert here&gt;</w:t>
+        <w:spacing w:before="240" w:after="240"/>
+      </w:pPr>
+      <w:r>
+        <w:t>Track competitor activity</w:t>
+      </w:r>
+    </w:p>
+    <w:p>
+      <w:pPr>
+        <w:pStyle w:val="ListParagraph"/>
+        <w:numPr>
+          <w:ilvl w:val="0"/>
+          <w:numId w:val="39"/>
+        </w:numPr>
+        <w:spacing w:before="240" w:after="240" w:line="360" w:lineRule="auto"/>
+      </w:pPr>
+      <w:r>
+        <w:t>Inform Avexitide’s positioning and launch strategy</w:t>
       </w:r>
     </w:p>
     <w:p>
@@ -806,7 +812,7 @@
         <w:pStyle w:val="ListParagraph"/>
         <w:numPr>
           <w:ilvl w:val="0"/>
-          <w:numId w:val="31"/>
+          <w:numId w:val="39"/>
         </w:numPr>
         <w:spacing w:line="360" w:lineRule="auto"/>
         <w:rPr>
@@ -829,7 +835,7 @@
         <w:pStyle w:val="ListParagraph"/>
         <w:numPr>
           <w:ilvl w:val="0"/>
-          <w:numId w:val="31"/>
+          <w:numId w:val="39"/>
         </w:numPr>
         <w:spacing w:line="360" w:lineRule="auto"/>
         <w:rPr>
@@ -876,25 +882,80 @@
     </w:p>
     <w:p>
       <w:pPr>
+        <w:spacing w:before="240" w:after="240"/>
+      </w:pPr>
+      <w:r>
+        <w:t>SIGNAL is TCD’s rare-disease social intelligence platform, adapted for PBH and Amylyx’s strategy. It captures PBH conversations with accuracy that greatly exceeds off-the-shelf listening tools.</w:t>
+      </w:r>
+    </w:p>
+    <w:p>
+      <w:pPr>
+        <w:spacing w:before="240" w:after="240"/>
+      </w:pPr>
+      <w:r>
+        <w:t>Every post is enriched through a custom AI layer</w:t>
+      </w:r>
+      <w:r>
+        <w:t xml:space="preserve"> and logic</w:t>
+      </w:r>
+      <w:r>
+        <w:t xml:space="preserve"> that detects</w:t>
+      </w:r>
+      <w:r>
+        <w:t xml:space="preserve"> PBH relevance,</w:t>
+      </w:r>
+      <w:r>
+        <w:t xml:space="preserve"> symptoms, treatments, emotions,</w:t>
+      </w:r>
+      <w:r>
+        <w:t xml:space="preserve"> intent,</w:t>
+      </w:r>
+      <w:r>
+        <w:t xml:space="preserve"> author type</w:t>
+      </w:r>
+      <w:r>
+        <w:t>, and more</w:t>
+      </w:r>
+      <w:r>
+        <w:t>. The result: insights that go deeper than mentions or sentiment</w:t>
+      </w:r>
+      <w:r>
+        <w:t xml:space="preserve"> without the noice</w:t>
+      </w:r>
+      <w:r>
+        <w:t>, cutting straight to what drives Avexitide’s market success.</w:t>
+      </w:r>
+    </w:p>
+    <w:p>
+      <w:pPr>
         <w:pStyle w:val="ListParagraph"/>
         <w:numPr>
           <w:ilvl w:val="0"/>
-          <w:numId w:val="34"/>
+          <w:numId w:val="7"/>
         </w:numPr>
-        <w:spacing w:line="360" w:lineRule="auto"/>
-        <w:rPr>
-          <w:rFonts w:ascii="Arial" w:hAnsi="Arial" w:cs="Arial"/>
-          <w:sz w:val="22"/>
-          <w:szCs w:val="22"/>
-        </w:rPr>
-      </w:pPr>
-      <w:r>
-        <w:rPr>
-          <w:rFonts w:ascii="Arial" w:hAnsi="Arial" w:cs="Arial"/>
-          <w:sz w:val="22"/>
-          <w:szCs w:val="22"/>
-        </w:rPr>
-        <w:t>&lt;Insert here&gt;</w:t>
+        <w:spacing w:before="240" w:after="240"/>
+      </w:pPr>
+      <w:r>
+        <w:rPr>
+          <w:b/>
+          <w:bCs/>
+        </w:rPr>
+        <w:t>Always-on:</w:t>
+      </w:r>
+      <w:r>
+        <w:t xml:space="preserve"> </w:t>
+      </w:r>
+      <w:r>
+        <w:t>real-time</w:t>
+      </w:r>
+      <w:r>
+        <w:t xml:space="preserve"> </w:t>
+      </w:r>
+      <w:r>
+        <w:t>insights</w:t>
+      </w:r>
+      <w:r>
+        <w:t xml:space="preserve"> between bi-monthly reports</w:t>
       </w:r>
     </w:p>
     <w:p>
@@ -902,22 +963,39 @@
         <w:pStyle w:val="ListParagraph"/>
         <w:numPr>
           <w:ilvl w:val="0"/>
-          <w:numId w:val="31"/>
+          <w:numId w:val="7"/>
         </w:numPr>
-        <w:spacing w:line="360" w:lineRule="auto"/>
-        <w:rPr>
-          <w:rFonts w:ascii="Arial" w:hAnsi="Arial" w:cs="Arial"/>
-          <w:sz w:val="22"/>
-          <w:szCs w:val="22"/>
-        </w:rPr>
-      </w:pPr>
-      <w:r>
-        <w:rPr>
-          <w:rFonts w:ascii="Arial" w:hAnsi="Arial" w:cs="Arial"/>
-          <w:sz w:val="22"/>
-          <w:szCs w:val="22"/>
-        </w:rPr>
-        <w:t>&lt;Insert here&gt;</w:t>
+        <w:spacing w:before="240" w:after="240"/>
+      </w:pPr>
+      <w:r>
+        <w:rPr>
+          <w:b/>
+          <w:bCs/>
+        </w:rPr>
+        <w:t>Hyper-relevant:</w:t>
+      </w:r>
+      <w:r>
+        <w:t xml:space="preserve"> filters for PBH context and the voices that matter</w:t>
+      </w:r>
+    </w:p>
+    <w:p>
+      <w:pPr>
+        <w:pStyle w:val="ListParagraph"/>
+        <w:numPr>
+          <w:ilvl w:val="0"/>
+          <w:numId w:val="7"/>
+        </w:numPr>
+        <w:spacing w:before="240" w:after="240"/>
+      </w:pPr>
+      <w:r>
+        <w:rPr>
+          <w:b/>
+          <w:bCs/>
+        </w:rPr>
+        <w:t>Specialist layer, not replacement:</w:t>
+      </w:r>
+      <w:r>
+        <w:t xml:space="preserve"> augments TCD’s strategy team with real-time intelligence</w:t>
       </w:r>
     </w:p>
     <w:p>
@@ -949,23 +1027,50 @@
     </w:p>
     <w:p>
       <w:pPr>
+        <w:spacing w:before="240" w:after="240"/>
+      </w:pPr>
+      <w:r>
+        <w:rPr>
+          <w:rFonts w:ascii="Arial" w:eastAsia="Arial" w:hAnsi="Arial" w:cs="Arial"/>
+          <w:b/>
+          <w:bCs/>
+          <w:sz w:val="22"/>
+          <w:szCs w:val="22"/>
+        </w:rPr>
+        <w:t>Fetch → Normalize → Enrich → Store</w:t>
+      </w:r>
+    </w:p>
+    <w:p>
+      <w:pPr>
         <w:pStyle w:val="ListParagraph"/>
         <w:numPr>
           <w:ilvl w:val="0"/>
-          <w:numId w:val="31"/>
+          <w:numId w:val="6"/>
         </w:numPr>
-        <w:spacing w:line="360" w:lineRule="auto"/>
-        <w:rPr>
-          <w:rFonts w:ascii="Arial" w:hAnsi="Arial" w:cs="Arial"/>
-        </w:rPr>
-      </w:pPr>
-      <w:r>
-        <w:rPr>
-          <w:rFonts w:ascii="Arial" w:hAnsi="Arial" w:cs="Arial"/>
-          <w:sz w:val="22"/>
-          <w:szCs w:val="22"/>
-        </w:rPr>
-        <w:t>&lt;Insert here&gt;</w:t>
+        <w:spacing w:before="240" w:after="240"/>
+        <w:rPr>
+          <w:rFonts w:ascii="Arial" w:eastAsia="Arial" w:hAnsi="Arial" w:cs="Arial"/>
+          <w:sz w:val="22"/>
+          <w:szCs w:val="22"/>
+        </w:rPr>
+      </w:pPr>
+      <w:r>
+        <w:rPr>
+          <w:rFonts w:ascii="Arial" w:eastAsia="Arial" w:hAnsi="Arial" w:cs="Arial"/>
+          <w:b/>
+          <w:bCs/>
+          <w:sz w:val="22"/>
+          <w:szCs w:val="22"/>
+        </w:rPr>
+        <w:t>Fetch:</w:t>
+      </w:r>
+      <w:r>
+        <w:rPr>
+          <w:rFonts w:ascii="Arial" w:eastAsia="Arial" w:hAnsi="Arial" w:cs="Arial"/>
+          <w:sz w:val="22"/>
+          <w:szCs w:val="22"/>
+        </w:rPr>
+        <w:t xml:space="preserve"> Reddit, TikTok, Facebook, Instagram (prioritized for PBH relevance)</w:t>
       </w:r>
     </w:p>
     <w:p>
@@ -973,29 +1078,72 @@
         <w:pStyle w:val="ListParagraph"/>
         <w:numPr>
           <w:ilvl w:val="0"/>
-          <w:numId w:val="31"/>
+          <w:numId w:val="6"/>
         </w:numPr>
-        <w:spacing w:line="360" w:lineRule="auto"/>
-        <w:rPr>
-          <w:rFonts w:ascii="Arial" w:hAnsi="Arial" w:cs="Arial"/>
-        </w:rPr>
-      </w:pPr>
-      <w:r>
-        <w:rPr>
-          <w:rFonts w:ascii="Arial" w:hAnsi="Arial" w:cs="Arial"/>
-          <w:sz w:val="22"/>
-          <w:szCs w:val="22"/>
-        </w:rPr>
-        <w:t>&lt;Insert here&gt;</w:t>
+        <w:spacing w:before="240" w:after="240"/>
+        <w:rPr>
+          <w:rFonts w:ascii="Arial" w:eastAsia="Arial" w:hAnsi="Arial" w:cs="Arial"/>
+          <w:sz w:val="22"/>
+          <w:szCs w:val="22"/>
+        </w:rPr>
+      </w:pPr>
+      <w:r>
+        <w:rPr>
+          <w:rFonts w:ascii="Arial" w:eastAsia="Arial" w:hAnsi="Arial" w:cs="Arial"/>
+          <w:b/>
+          <w:bCs/>
+          <w:sz w:val="22"/>
+          <w:szCs w:val="22"/>
+        </w:rPr>
+        <w:t>Normalize &amp; Enrich:</w:t>
+      </w:r>
+      <w:r>
+        <w:rPr>
+          <w:rFonts w:ascii="Arial" w:eastAsia="Arial" w:hAnsi="Arial" w:cs="Arial"/>
+          <w:sz w:val="22"/>
+          <w:szCs w:val="22"/>
+        </w:rPr>
+        <w:t xml:space="preserve"> AI-driven enrichment applies TCD’s PBH-specific dictionary, schema, and logic. Validated accuracy &gt;98%.</w:t>
       </w:r>
     </w:p>
     <w:p>
       <w:pPr>
-        <w:spacing w:line="360" w:lineRule="auto"/>
-        <w:rPr>
-          <w:rFonts w:ascii="Arial" w:hAnsi="Arial" w:cs="Arial"/>
-          <w:sz w:val="22"/>
-          <w:szCs w:val="22"/>
+        <w:pStyle w:val="ListParagraph"/>
+        <w:numPr>
+          <w:ilvl w:val="0"/>
+          <w:numId w:val="6"/>
+        </w:numPr>
+        <w:spacing w:before="240" w:after="240"/>
+        <w:rPr>
+          <w:rFonts w:ascii="Arial" w:eastAsia="Arial" w:hAnsi="Arial" w:cs="Arial"/>
+          <w:sz w:val="22"/>
+          <w:szCs w:val="22"/>
+        </w:rPr>
+      </w:pPr>
+      <w:r>
+        <w:rPr>
+          <w:rFonts w:ascii="Arial" w:eastAsia="Arial" w:hAnsi="Arial" w:cs="Arial"/>
+          <w:b/>
+          <w:bCs/>
+          <w:sz w:val="22"/>
+          <w:szCs w:val="22"/>
+        </w:rPr>
+        <w:t>Store:</w:t>
+      </w:r>
+      <w:r>
+        <w:rPr>
+          <w:rFonts w:ascii="Arial" w:eastAsia="Arial" w:hAnsi="Arial" w:cs="Arial"/>
+          <w:sz w:val="22"/>
+          <w:szCs w:val="22"/>
+        </w:rPr>
+        <w:t xml:space="preserve"> Structured outputs power dashboards and chatbot queries, giving Amylyx direct access to enriched insights.</w:t>
+      </w:r>
+    </w:p>
+    <w:p>
+      <w:pPr>
+        <w:spacing w:before="240" w:after="240"/>
+        <w:rPr>
+          <w:rFonts w:ascii="Arial" w:eastAsia="Arial" w:hAnsi="Arial" w:cs="Arial"/>
         </w:rPr>
       </w:pPr>
     </w:p>
@@ -1026,25 +1174,34 @@
     </w:p>
     <w:p>
       <w:pPr>
+        <w:spacing w:before="240" w:after="240"/>
+      </w:pPr>
+      <w:r>
+        <w:rPr>
+          <w:b/>
+          <w:bCs/>
+        </w:rPr>
+        <w:t>Core Features</w:t>
+      </w:r>
+    </w:p>
+    <w:p>
+      <w:pPr>
         <w:pStyle w:val="ListParagraph"/>
         <w:numPr>
           <w:ilvl w:val="0"/>
-          <w:numId w:val="34"/>
+          <w:numId w:val="39"/>
         </w:numPr>
-        <w:spacing w:line="360" w:lineRule="auto"/>
-        <w:rPr>
-          <w:rFonts w:ascii="Arial" w:hAnsi="Arial" w:cs="Arial"/>
-          <w:sz w:val="22"/>
-          <w:szCs w:val="22"/>
-        </w:rPr>
-      </w:pPr>
-      <w:r>
-        <w:rPr>
-          <w:rFonts w:ascii="Arial" w:hAnsi="Arial" w:cs="Arial"/>
-          <w:sz w:val="22"/>
-          <w:szCs w:val="22"/>
-        </w:rPr>
-        <w:t>&lt;Insert here&gt;</w:t>
+        <w:spacing w:before="240" w:after="240"/>
+      </w:pPr>
+      <w:r>
+        <w:rPr>
+          <w:b/>
+          <w:bCs/>
+        </w:rPr>
+        <w:t>Trends &amp; Momentum</w:t>
+      </w:r>
+      <w:r>
+        <w:t xml:space="preserve"> – Track PBH conversation volume and velocity across 30-day and annual views</w:t>
       </w:r>
     </w:p>
     <w:p>
@@ -1052,31 +1209,144 @@
         <w:pStyle w:val="ListParagraph"/>
         <w:numPr>
           <w:ilvl w:val="0"/>
-          <w:numId w:val="31"/>
+          <w:numId w:val="39"/>
         </w:numPr>
-        <w:spacing w:line="360" w:lineRule="auto"/>
-        <w:rPr>
-          <w:rFonts w:ascii="Arial" w:hAnsi="Arial" w:cs="Arial"/>
-          <w:sz w:val="22"/>
-          <w:szCs w:val="22"/>
-        </w:rPr>
-      </w:pPr>
-      <w:r>
-        <w:rPr>
-          <w:rFonts w:ascii="Arial" w:hAnsi="Arial" w:cs="Arial"/>
-          <w:sz w:val="22"/>
-          <w:szCs w:val="22"/>
-        </w:rPr>
-        <w:t>&lt;Insert here&gt;</w:t>
+        <w:spacing w:before="240" w:after="240"/>
+      </w:pPr>
+      <w:r>
+        <w:rPr>
+          <w:b/>
+          <w:bCs/>
+        </w:rPr>
+        <w:t>Topics &amp; Narratives</w:t>
+      </w:r>
+      <w:r>
+        <w:t xml:space="preserve"> – Ranked lists and word clouds of how the community and HCPs describe PBH</w:t>
       </w:r>
     </w:p>
     <w:p>
       <w:pPr>
-        <w:spacing w:line="360" w:lineRule="auto"/>
-        <w:rPr>
-          <w:rFonts w:ascii="Arial" w:hAnsi="Arial" w:cs="Arial"/>
-        </w:rPr>
-      </w:pPr>
+        <w:pStyle w:val="ListParagraph"/>
+        <w:numPr>
+          <w:ilvl w:val="0"/>
+          <w:numId w:val="39"/>
+        </w:numPr>
+        <w:spacing w:before="240" w:after="240"/>
+      </w:pPr>
+      <w:r>
+        <w:rPr>
+          <w:b/>
+          <w:bCs/>
+        </w:rPr>
+        <w:t>High-Impact Posts</w:t>
+      </w:r>
+      <w:r>
+        <w:t xml:space="preserve"> – Top posts by relevance and engagement with direct links for context</w:t>
+      </w:r>
+    </w:p>
+    <w:p>
+      <w:pPr>
+        <w:pStyle w:val="ListParagraph"/>
+        <w:numPr>
+          <w:ilvl w:val="0"/>
+          <w:numId w:val="39"/>
+        </w:numPr>
+        <w:spacing w:before="240" w:after="240"/>
+      </w:pPr>
+      <w:r>
+        <w:rPr>
+          <w:b/>
+          <w:bCs/>
+        </w:rPr>
+        <w:t>Market Share of Voice</w:t>
+      </w:r>
+      <w:r>
+        <w:t xml:space="preserve"> – Real-time tracking of Avexitide vs. competitors at company and product level</w:t>
+      </w:r>
+    </w:p>
+    <w:p>
+      <w:pPr>
+        <w:pStyle w:val="ListParagraph"/>
+        <w:numPr>
+          <w:ilvl w:val="0"/>
+          <w:numId w:val="39"/>
+        </w:numPr>
+        <w:spacing w:before="240" w:after="240"/>
+      </w:pPr>
+      <w:r>
+        <w:rPr>
+          <w:b/>
+          <w:bCs/>
+        </w:rPr>
+        <w:t>Report Archive</w:t>
+      </w:r>
+      <w:r>
+        <w:t xml:space="preserve"> – One-click access to TCD’s bi-monthly expert reports and commentary</w:t>
+      </w:r>
+    </w:p>
+    <w:p>
+      <w:pPr>
+        <w:pStyle w:val="ListParagraph"/>
+        <w:numPr>
+          <w:ilvl w:val="0"/>
+          <w:numId w:val="39"/>
+        </w:numPr>
+        <w:spacing w:before="240" w:after="240"/>
+      </w:pPr>
+      <w:r>
+        <w:rPr>
+          <w:b/>
+          <w:bCs/>
+        </w:rPr>
+        <w:t>Dashboard Filters</w:t>
+      </w:r>
+      <w:r>
+        <w:t xml:space="preserve"> – Slice insights by top themes, author type, sentiment, and more without data overload</w:t>
+      </w:r>
+    </w:p>
+    <w:p>
+      <w:pPr>
+        <w:pStyle w:val="ListParagraph"/>
+        <w:numPr>
+          <w:ilvl w:val="0"/>
+          <w:numId w:val="39"/>
+        </w:numPr>
+        <w:spacing w:before="240" w:after="240"/>
+      </w:pPr>
+      <w:r>
+        <w:rPr>
+          <w:b/>
+          <w:bCs/>
+        </w:rPr>
+        <w:t>AI Insights Chatbot</w:t>
+      </w:r>
+      <w:r>
+        <w:t xml:space="preserve"> – Go beyond the dashboard with conversational dives into the </w:t>
+      </w:r>
+      <w:r>
+        <w:t>fully</w:t>
+      </w:r>
+      <w:r>
+        <w:t xml:space="preserve"> enriched dataset. Uses neural/semantic search, provides </w:t>
+      </w:r>
+      <w:r>
+        <w:t xml:space="preserve">summaries, </w:t>
+      </w:r>
+      <w:r>
+        <w:t>direct post quotes with citations,</w:t>
+      </w:r>
+      <w:r>
+        <w:t xml:space="preserve"> and</w:t>
+      </w:r>
+      <w:r>
+        <w:t xml:space="preserve"> delivers business-aware </w:t>
+      </w:r>
+      <w:r>
+        <w:t xml:space="preserve">analysis and </w:t>
+      </w:r>
+      <w:r>
+        <w:t>recommendations.</w:t>
+      </w:r>
     </w:p>
     <w:p>
       <w:pPr>
@@ -1105,32 +1375,150 @@
     </w:p>
     <w:p>
       <w:pPr>
+        <w:spacing w:before="240" w:after="240" w:line="360" w:lineRule="auto"/>
+      </w:pPr>
+      <w:r>
+        <w:rPr>
+          <w:rFonts w:ascii="Arial" w:eastAsia="Arial" w:hAnsi="Arial" w:cs="Arial"/>
+          <w:sz w:val="22"/>
+          <w:szCs w:val="22"/>
+        </w:rPr>
+        <w:t>SIGNAL is a TCD product that will be customized for Amylyx, not off-the-shelf. Post-MVP development will be shaped by Amylyx’s evolving needs, using a collaborative cycle of:</w:t>
+      </w:r>
+    </w:p>
+    <w:p>
+      <w:pPr>
         <w:pStyle w:val="ListParagraph"/>
         <w:numPr>
           <w:ilvl w:val="0"/>
-          <w:numId w:val="34"/>
+          <w:numId w:val="4"/>
         </w:numPr>
-        <w:spacing w:line="360" w:lineRule="auto"/>
-        <w:rPr>
-          <w:rFonts w:ascii="Arial" w:hAnsi="Arial" w:cs="Arial"/>
-          <w:sz w:val="22"/>
-          <w:szCs w:val="22"/>
-        </w:rPr>
-      </w:pPr>
-      <w:r>
-        <w:rPr>
-          <w:rFonts w:ascii="Arial" w:hAnsi="Arial" w:cs="Arial"/>
-          <w:sz w:val="22"/>
-          <w:szCs w:val="22"/>
-        </w:rPr>
-        <w:t>&lt;Insert here&gt;</w:t>
+        <w:spacing w:before="240" w:after="240" w:line="360" w:lineRule="auto"/>
+        <w:rPr>
+          <w:rFonts w:ascii="Arial" w:eastAsia="Arial" w:hAnsi="Arial" w:cs="Arial"/>
+          <w:sz w:val="22"/>
+          <w:szCs w:val="22"/>
+        </w:rPr>
+      </w:pPr>
+      <w:r>
+        <w:rPr>
+          <w:rFonts w:ascii="Arial" w:eastAsia="Arial" w:hAnsi="Arial" w:cs="Arial"/>
+          <w:sz w:val="22"/>
+          <w:szCs w:val="22"/>
+        </w:rPr>
+        <w:t>Monthly feedback sessions</w:t>
       </w:r>
     </w:p>
     <w:p>
       <w:pPr>
         <w:pStyle w:val="ListParagraph"/>
+        <w:numPr>
+          <w:ilvl w:val="0"/>
+          <w:numId w:val="4"/>
+        </w:numPr>
+        <w:spacing w:before="240" w:after="240" w:line="360" w:lineRule="auto"/>
+        <w:rPr>
+          <w:rFonts w:ascii="Arial" w:eastAsia="Arial" w:hAnsi="Arial" w:cs="Arial"/>
+          <w:sz w:val="22"/>
+          <w:szCs w:val="22"/>
+        </w:rPr>
+      </w:pPr>
+      <w:r>
+        <w:rPr>
+          <w:rFonts w:ascii="Arial" w:eastAsia="Arial" w:hAnsi="Arial" w:cs="Arial"/>
+          <w:sz w:val="22"/>
+          <w:szCs w:val="22"/>
+        </w:rPr>
+        <w:t>Prioritization based on impact and feasibility</w:t>
+      </w:r>
+    </w:p>
+    <w:p>
+      <w:pPr>
+        <w:pStyle w:val="ListParagraph"/>
+        <w:numPr>
+          <w:ilvl w:val="0"/>
+          <w:numId w:val="4"/>
+        </w:numPr>
+        <w:spacing w:before="240" w:after="240" w:line="360" w:lineRule="auto"/>
+        <w:rPr>
+          <w:rFonts w:ascii="Arial" w:eastAsia="Arial" w:hAnsi="Arial" w:cs="Arial"/>
+          <w:sz w:val="22"/>
+          <w:szCs w:val="22"/>
+        </w:rPr>
+      </w:pPr>
+      <w:r>
+        <w:rPr>
+          <w:rFonts w:ascii="Arial" w:eastAsia="Arial" w:hAnsi="Arial" w:cs="Arial"/>
+          <w:sz w:val="22"/>
+          <w:szCs w:val="22"/>
+        </w:rPr>
+        <w:t>Iterative improvements (dictionary updates,</w:t>
+      </w:r>
+      <w:r>
+        <w:rPr>
+          <w:rFonts w:ascii="Arial" w:eastAsia="Arial" w:hAnsi="Arial" w:cs="Arial"/>
+          <w:sz w:val="22"/>
+          <w:szCs w:val="22"/>
+        </w:rPr>
+        <w:t xml:space="preserve"> schema deepening,</w:t>
+      </w:r>
+      <w:r>
+        <w:rPr>
+          <w:rFonts w:ascii="Arial" w:eastAsia="Arial" w:hAnsi="Arial" w:cs="Arial"/>
+          <w:sz w:val="22"/>
+          <w:szCs w:val="22"/>
+        </w:rPr>
+        <w:t xml:space="preserve"> new data sources, feature expansions)</w:t>
+      </w:r>
+    </w:p>
+    <w:p>
+      <w:pPr>
+        <w:spacing w:before="240" w:after="240" w:line="360" w:lineRule="auto"/>
+      </w:pPr>
+      <w:r>
+        <w:rPr>
+          <w:rFonts w:ascii="Arial" w:eastAsia="Arial" w:hAnsi="Arial" w:cs="Arial"/>
+          <w:sz w:val="22"/>
+          <w:szCs w:val="22"/>
+        </w:rPr>
+        <w:t xml:space="preserve">Future opportunities may include </w:t>
+      </w:r>
+      <w:r>
+        <w:rPr>
+          <w:rFonts w:ascii="Arial" w:eastAsia="Arial" w:hAnsi="Arial" w:cs="Arial"/>
+          <w:sz w:val="22"/>
+          <w:szCs w:val="22"/>
+        </w:rPr>
+        <w:t>segmentation tags</w:t>
+      </w:r>
+      <w:r>
+        <w:rPr>
+          <w:rFonts w:ascii="Arial" w:eastAsia="Arial" w:hAnsi="Arial" w:cs="Arial"/>
+          <w:sz w:val="22"/>
+          <w:szCs w:val="22"/>
+        </w:rPr>
+        <w:t xml:space="preserve">, clinical trial &amp; pub tracking, and </w:t>
+      </w:r>
+      <w:r>
+        <w:rPr>
+          <w:rFonts w:ascii="Arial" w:eastAsia="Arial" w:hAnsi="Arial" w:cs="Arial"/>
+          <w:sz w:val="22"/>
+          <w:szCs w:val="22"/>
+        </w:rPr>
+        <w:t>influencer identification</w:t>
+      </w:r>
+      <w:r>
+        <w:rPr>
+          <w:rFonts w:ascii="Arial" w:eastAsia="Arial" w:hAnsi="Arial" w:cs="Arial"/>
+          <w:sz w:val="22"/>
+          <w:szCs w:val="22"/>
+        </w:rPr>
+        <w:t>.</w:t>
+      </w:r>
+    </w:p>
+    <w:p>
+      <w:pPr>
         <w:spacing w:line="360" w:lineRule="auto"/>
-        <w:ind w:left="360"/>
         <w:rPr>
           <w:rFonts w:ascii="Arial" w:hAnsi="Arial" w:cs="Arial"/>
           <w:sz w:val="22"/>
@@ -1171,7 +1559,7 @@
         <w:pStyle w:val="ListParagraph"/>
         <w:numPr>
           <w:ilvl w:val="0"/>
-          <w:numId w:val="32"/>
+          <w:numId w:val="40"/>
         </w:numPr>
         <w:spacing w:line="360" w:lineRule="auto"/>
         <w:rPr>
@@ -1204,7 +1592,7 @@
         <w:pStyle w:val="ListParagraph"/>
         <w:numPr>
           <w:ilvl w:val="0"/>
-          <w:numId w:val="32"/>
+          <w:numId w:val="40"/>
         </w:numPr>
         <w:spacing w:line="360" w:lineRule="auto"/>
         <w:rPr>
@@ -1237,7 +1625,7 @@
         <w:pStyle w:val="ListParagraph"/>
         <w:numPr>
           <w:ilvl w:val="0"/>
-          <w:numId w:val="32"/>
+          <w:numId w:val="40"/>
         </w:numPr>
         <w:spacing w:line="360" w:lineRule="auto"/>
         <w:rPr>
@@ -1315,7 +1703,7 @@
         <w:pStyle w:val="ListParagraph"/>
         <w:numPr>
           <w:ilvl w:val="0"/>
-          <w:numId w:val="31"/>
+          <w:numId w:val="39"/>
         </w:numPr>
         <w:spacing w:line="360" w:lineRule="auto"/>
         <w:rPr>
@@ -1402,7 +1790,7 @@
         <w:pStyle w:val="ListParagraph"/>
         <w:numPr>
           <w:ilvl w:val="0"/>
-          <w:numId w:val="31"/>
+          <w:numId w:val="39"/>
         </w:numPr>
         <w:spacing w:line="360" w:lineRule="auto"/>
         <w:rPr>
@@ -1459,7 +1847,7 @@
         <w:pStyle w:val="ListParagraph"/>
         <w:numPr>
           <w:ilvl w:val="0"/>
-          <w:numId w:val="32"/>
+          <w:numId w:val="40"/>
         </w:numPr>
         <w:spacing w:line="360" w:lineRule="auto"/>
         <w:rPr>
@@ -1767,13 +2155,13 @@
             </wp:anchor>
           </w:drawing>
         </mc:Choice>
-        <mc:Fallback>
+        <mc:Fallback xmlns:a="http://schemas.openxmlformats.org/drawingml/2006/main" xmlns:pic="http://schemas.openxmlformats.org/drawingml/2006/picture" xmlns:a14="http://schemas.microsoft.com/office/drawing/2010/main" xmlns:arto="http://schemas.microsoft.com/office/word/2006/arto">
           <w:pict>
-            <v:shapetype w14:anchorId="4ECE2DDF" id="_x0000_t202" coordsize="21600,21600" o:spt="202" path="m,l,21600r21600,l21600,xe">
+            <v:shapetype id="_x0000_t202" coordsize="21600,21600" o:spt="202" path="m,l,21600r21600,l21600,xe" w14:anchorId="4ECE2DDF">
               <v:stroke joinstyle="miter"/>
               <v:path gradientshapeok="t" o:connecttype="rect"/>
             </v:shapetype>
-            <v:shape id="Text Box 7" o:spid="_x0000_s1026" type="#_x0000_t202" style="position:absolute;margin-left:-7.8pt;margin-top:8.85pt;width:372.4pt;height:110.6pt;z-index:251658242;visibility:visible;mso-wrap-style:square;mso-width-percent:0;mso-height-percent:200;mso-wrap-distance-left:9pt;mso-wrap-distance-top:3.6pt;mso-wrap-distance-right:9pt;mso-wrap-distance-bottom:3.6pt;mso-position-horizontal:absolute;mso-position-horizontal-relative:text;mso-position-vertical:absolute;mso-position-vertical-relative:text;mso-width-percent:0;mso-height-percent:200;mso-width-relative:margin;mso-height-relative:margin;v-text-anchor:top" o:gfxdata="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" stroked="f">
+            <v:shape id="Text Box 7" style="position:absolute;margin-left:-7.8pt;margin-top:8.85pt;width:372.4pt;height:110.6pt;z-index:251658242;visibility:visible;mso-wrap-style:square;mso-width-percent:0;mso-height-percent:200;mso-wrap-distance-left:9pt;mso-wrap-distance-top:3.6pt;mso-wrap-distance-right:9pt;mso-wrap-distance-bottom:3.6pt;mso-position-horizontal:absolute;mso-position-horizontal-relative:text;mso-position-vertical:absolute;mso-position-vertical-relative:text;mso-width-percent:0;mso-height-percent:200;mso-width-relative:margin;mso-height-relative:margin;v-text-anchor:top" o:spid="_x0000_s1026" stroked="f" type="#_x0000_t202" o:gfxdata="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">
               <v:textbox style="mso-fit-shape-to-text:t">
                 <w:txbxContent>
                   <w:p>
@@ -1976,9 +2364,9 @@
             </wp:anchor>
           </w:drawing>
         </mc:Choice>
-        <mc:Fallback>
+        <mc:Fallback xmlns:a="http://schemas.openxmlformats.org/drawingml/2006/main" xmlns:pic="http://schemas.openxmlformats.org/drawingml/2006/picture" xmlns:a14="http://schemas.microsoft.com/office/drawing/2010/main" xmlns:arto="http://schemas.microsoft.com/office/word/2006/arto">
           <w:pict>
-            <v:shape w14:anchorId="059E49CF" id="Text Box 3" o:spid="_x0000_s1027" type="#_x0000_t202" style="position:absolute;margin-left:439.3pt;margin-top:-33.9pt;width:114.05pt;height:122.3pt;z-index:251658240;visibility:visible;mso-wrap-style:square;mso-width-percent:0;mso-height-percent:0;mso-wrap-distance-left:9pt;mso-wrap-distance-top:3.6pt;mso-wrap-distance-right:9pt;mso-wrap-distance-bottom:3.6pt;mso-position-horizontal:absolute;mso-position-horizontal-relative:text;mso-position-vertical:absolute;mso-position-vertical-relative:text;mso-width-percent:0;mso-height-percent:0;mso-width-relative:margin;mso-height-relative:margin;v-text-anchor:top" o:gfxdata="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" stroked="f">
+            <v:shape id="Text Box 3" style="position:absolute;margin-left:439.3pt;margin-top:-33.9pt;width:114.05pt;height:122.3pt;z-index:251658240;visibility:visible;mso-wrap-style:square;mso-width-percent:0;mso-height-percent:0;mso-wrap-distance-left:9pt;mso-wrap-distance-top:3.6pt;mso-wrap-distance-right:9pt;mso-wrap-distance-bottom:3.6pt;mso-position-horizontal:absolute;mso-position-horizontal-relative:text;mso-position-vertical:absolute;mso-position-vertical-relative:text;mso-width-percent:0;mso-height-percent:0;mso-width-relative:margin;mso-height-relative:margin;v-text-anchor:top" o:spid="_x0000_s1027" stroked="f" type="#_x0000_t202" o:gfxdata="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" w14:anchorId="059E49CF">
               <v:textbox inset="0,0">
                 <w:txbxContent>
                   <w:p>
@@ -2002,7 +2390,7 @@
                                   <pic:cNvPicPr/>
                                 </pic:nvPicPr>
                                 <pic:blipFill rotWithShape="1">
-                                  <a:blip r:embed="rId1">
+                                  <a:blip r:embed="rId3">
                                     <a:extLst>
                                       <a:ext uri="{28A0092B-C50C-407E-A947-70E740481C1C}">
                                         <a14:useLocalDpi xmlns:a14="http://schemas.microsoft.com/office/drawing/2010/main" val="0"/>
@@ -2121,7 +2509,7 @@
                                         </pic:cNvPicPr>
                                       </pic:nvPicPr>
                                       <pic:blipFill>
-                                        <a:blip r:embed="rId2">
+                                        <a:blip r:embed="rId4">
                                           <a:extLst>
                                             <a:ext uri="{28A0092B-C50C-407E-A947-70E740481C1C}">
                                               <a14:useLocalDpi xmlns:a14="http://schemas.microsoft.com/office/drawing/2010/main" val="0"/>
@@ -2170,9 +2558,9 @@
             </wp:anchor>
           </w:drawing>
         </mc:Choice>
-        <mc:Fallback>
+        <mc:Fallback xmlns:a="http://schemas.openxmlformats.org/drawingml/2006/main" xmlns:pic="http://schemas.openxmlformats.org/drawingml/2006/picture" xmlns:a14="http://schemas.microsoft.com/office/drawing/2010/main" xmlns:arto="http://schemas.microsoft.com/office/word/2006/arto">
           <w:pict>
-            <v:shape w14:anchorId="31AA9CDC" id="Text Box 217" o:spid="_x0000_s1028" type="#_x0000_t202" style="position:absolute;margin-left:-30.5pt;margin-top:-6pt;width:23pt;height:54.5pt;z-index:251658241;visibility:visible;mso-wrap-style:square;mso-width-percent:0;mso-height-percent:0;mso-wrap-distance-left:9pt;mso-wrap-distance-top:3.6pt;mso-wrap-distance-right:9pt;mso-wrap-distance-bottom:3.6pt;mso-position-horizontal:absolute;mso-position-horizontal-relative:margin;mso-position-vertical:absolute;mso-position-vertical-relative:text;mso-width-percent:0;mso-height-percent:0;mso-width-relative:margin;mso-height-relative:margin;v-text-anchor:top" o:gfxdata="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" stroked="f">
+            <v:shape id="Text Box 217" style="position:absolute;margin-left:-30.5pt;margin-top:-6pt;width:23pt;height:54.5pt;z-index:251658241;visibility:visible;mso-wrap-style:square;mso-width-percent:0;mso-height-percent:0;mso-wrap-distance-left:9pt;mso-wrap-distance-top:3.6pt;mso-wrap-distance-right:9pt;mso-wrap-distance-bottom:3.6pt;mso-position-horizontal:absolute;mso-position-horizontal-relative:margin;mso-position-vertical:absolute;mso-position-vertical-relative:text;mso-width-percent:0;mso-height-percent:0;mso-width-relative:margin;mso-height-relative:margin;v-text-anchor:top" o:spid="_x0000_s1028" stroked="f" type="#_x0000_t202" o:gfxdata="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" w14:anchorId="31AA9CDC">
               <v:textbox>
                 <w:txbxContent>
                   <w:p>
@@ -2198,7 +2586,7 @@
                                   </pic:cNvPicPr>
                                 </pic:nvPicPr>
                                 <pic:blipFill>
-                                  <a:blip r:embed="rId2">
+                                  <a:blip r:embed="rId5">
                                     <a:extLst>
                                       <a:ext uri="{28A0092B-C50C-407E-A947-70E740481C1C}">
                                         <a14:useLocalDpi xmlns:a14="http://schemas.microsoft.com/office/drawing/2010/main" val="0"/>
@@ -2636,6 +3024,119 @@
     </w:lvl>
   </w:abstractNum>
   <w:abstractNum w:abstractNumId="3" w15:restartNumberingAfterBreak="0">
+    <w:nsid w:val="0F876BD3"/>
+    <w:multiLevelType w:val="hybridMultilevel"/>
+    <w:tmpl w:val="FFFFFFFF"/>
+    <w:lvl w:ilvl="0" w:tplc="9EB29262">
+      <w:start w:val="1"/>
+      <w:numFmt w:val="bullet"/>
+      <w:lvlText w:val=""/>
+      <w:lvlJc w:val="left"/>
+      <w:pPr>
+        <w:ind w:left="720" w:hanging="360"/>
+      </w:pPr>
+      <w:rPr>
+        <w:rFonts w:ascii="Symbol" w:hAnsi="Symbol" w:hint="default"/>
+      </w:rPr>
+    </w:lvl>
+    <w:lvl w:ilvl="1" w:tplc="3D08BDB0">
+      <w:start w:val="1"/>
+      <w:numFmt w:val="bullet"/>
+      <w:lvlText w:val="o"/>
+      <w:lvlJc w:val="left"/>
+      <w:pPr>
+        <w:ind w:left="1440" w:hanging="360"/>
+      </w:pPr>
+      <w:rPr>
+        <w:rFonts w:ascii="Courier New" w:hAnsi="Courier New" w:hint="default"/>
+      </w:rPr>
+    </w:lvl>
+    <w:lvl w:ilvl="2" w:tplc="93B2A36A">
+      <w:start w:val="1"/>
+      <w:numFmt w:val="bullet"/>
+      <w:lvlText w:val=""/>
+      <w:lvlJc w:val="left"/>
+      <w:pPr>
+        <w:ind w:left="2160" w:hanging="360"/>
+      </w:pPr>
+      <w:rPr>
+        <w:rFonts w:ascii="Wingdings" w:hAnsi="Wingdings" w:hint="default"/>
+      </w:rPr>
+    </w:lvl>
+    <w:lvl w:ilvl="3" w:tplc="8FBC8544">
+      <w:start w:val="1"/>
+      <w:numFmt w:val="bullet"/>
+      <w:lvlText w:val=""/>
+      <w:lvlJc w:val="left"/>
+      <w:pPr>
+        <w:ind w:left="2880" w:hanging="360"/>
+      </w:pPr>
+      <w:rPr>
+        <w:rFonts w:ascii="Symbol" w:hAnsi="Symbol" w:hint="default"/>
+      </w:rPr>
+    </w:lvl>
+    <w:lvl w:ilvl="4" w:tplc="2662FCBA">
+      <w:start w:val="1"/>
+      <w:numFmt w:val="bullet"/>
+      <w:lvlText w:val="o"/>
+      <w:lvlJc w:val="left"/>
+      <w:pPr>
+        <w:ind w:left="3600" w:hanging="360"/>
+      </w:pPr>
+      <w:rPr>
+        <w:rFonts w:ascii="Courier New" w:hAnsi="Courier New" w:hint="default"/>
+      </w:rPr>
+    </w:lvl>
+    <w:lvl w:ilvl="5" w:tplc="302A06C8">
+      <w:start w:val="1"/>
+      <w:numFmt w:val="bullet"/>
+      <w:lvlText w:val=""/>
+      <w:lvlJc w:val="left"/>
+      <w:pPr>
+        <w:ind w:left="4320" w:hanging="360"/>
+      </w:pPr>
+      <w:rPr>
+        <w:rFonts w:ascii="Wingdings" w:hAnsi="Wingdings" w:hint="default"/>
+      </w:rPr>
+    </w:lvl>
+    <w:lvl w:ilvl="6" w:tplc="62B093C8">
+      <w:start w:val="1"/>
+      <w:numFmt w:val="bullet"/>
+      <w:lvlText w:val=""/>
+      <w:lvlJc w:val="left"/>
+      <w:pPr>
+        <w:ind w:left="5040" w:hanging="360"/>
+      </w:pPr>
+      <w:rPr>
+        <w:rFonts w:ascii="Symbol" w:hAnsi="Symbol" w:hint="default"/>
+      </w:rPr>
+    </w:lvl>
+    <w:lvl w:ilvl="7" w:tplc="060A0E4C">
+      <w:start w:val="1"/>
+      <w:numFmt w:val="bullet"/>
+      <w:lvlText w:val="o"/>
+      <w:lvlJc w:val="left"/>
+      <w:pPr>
+        <w:ind w:left="5760" w:hanging="360"/>
+      </w:pPr>
+      <w:rPr>
+        <w:rFonts w:ascii="Courier New" w:hAnsi="Courier New" w:hint="default"/>
+      </w:rPr>
+    </w:lvl>
+    <w:lvl w:ilvl="8" w:tplc="D80852CC">
+      <w:start w:val="1"/>
+      <w:numFmt w:val="bullet"/>
+      <w:lvlText w:val=""/>
+      <w:lvlJc w:val="left"/>
+      <w:pPr>
+        <w:ind w:left="6480" w:hanging="360"/>
+      </w:pPr>
+      <w:rPr>
+        <w:rFonts w:ascii="Wingdings" w:hAnsi="Wingdings" w:hint="default"/>
+      </w:rPr>
+    </w:lvl>
+  </w:abstractNum>
+  <w:abstractNum w:abstractNumId="4" w15:restartNumberingAfterBreak="0">
     <w:nsid w:val="196B5386"/>
     <w:multiLevelType w:val="hybridMultilevel"/>
     <w:tmpl w:val="B16E5580"/>
@@ -2747,7 +3248,7 @@
       </w:rPr>
     </w:lvl>
   </w:abstractNum>
-  <w:abstractNum w:abstractNumId="4" w15:restartNumberingAfterBreak="0">
+  <w:abstractNum w:abstractNumId="5" w15:restartNumberingAfterBreak="0">
     <w:nsid w:val="1C830CB4"/>
     <w:multiLevelType w:val="hybridMultilevel"/>
     <w:tmpl w:val="36327E54"/>
@@ -2859,7 +3360,7 @@
       </w:rPr>
     </w:lvl>
   </w:abstractNum>
-  <w:abstractNum w:abstractNumId="5" w15:restartNumberingAfterBreak="0">
+  <w:abstractNum w:abstractNumId="6" w15:restartNumberingAfterBreak="0">
     <w:nsid w:val="1C9D6A91"/>
     <w:multiLevelType w:val="hybridMultilevel"/>
     <w:tmpl w:val="0F38286C"/>
@@ -2972,7 +3473,7 @@
       </w:rPr>
     </w:lvl>
   </w:abstractNum>
-  <w:abstractNum w:abstractNumId="6" w15:restartNumberingAfterBreak="0">
+  <w:abstractNum w:abstractNumId="7" w15:restartNumberingAfterBreak="0">
     <w:nsid w:val="1F151F0C"/>
     <w:multiLevelType w:val="hybridMultilevel"/>
     <w:tmpl w:val="D01673EE"/>
@@ -3085,7 +3586,233 @@
       </w:rPr>
     </w:lvl>
   </w:abstractNum>
-  <w:abstractNum w:abstractNumId="7" w15:restartNumberingAfterBreak="0">
+  <w:abstractNum w:abstractNumId="8" w15:restartNumberingAfterBreak="0">
+    <w:nsid w:val="2028CDD1"/>
+    <w:multiLevelType w:val="hybridMultilevel"/>
+    <w:tmpl w:val="FFFFFFFF"/>
+    <w:lvl w:ilvl="0" w:tplc="B804130C">
+      <w:start w:val="1"/>
+      <w:numFmt w:val="bullet"/>
+      <w:lvlText w:val=""/>
+      <w:lvlJc w:val="left"/>
+      <w:pPr>
+        <w:ind w:left="720" w:hanging="360"/>
+      </w:pPr>
+      <w:rPr>
+        <w:rFonts w:ascii="Symbol" w:hAnsi="Symbol" w:hint="default"/>
+      </w:rPr>
+    </w:lvl>
+    <w:lvl w:ilvl="1" w:tplc="F9E69786">
+      <w:start w:val="1"/>
+      <w:numFmt w:val="bullet"/>
+      <w:lvlText w:val="o"/>
+      <w:lvlJc w:val="left"/>
+      <w:pPr>
+        <w:ind w:left="1440" w:hanging="360"/>
+      </w:pPr>
+      <w:rPr>
+        <w:rFonts w:ascii="Courier New" w:hAnsi="Courier New" w:hint="default"/>
+      </w:rPr>
+    </w:lvl>
+    <w:lvl w:ilvl="2" w:tplc="8E781BA2">
+      <w:start w:val="1"/>
+      <w:numFmt w:val="bullet"/>
+      <w:lvlText w:val=""/>
+      <w:lvlJc w:val="left"/>
+      <w:pPr>
+        <w:ind w:left="2160" w:hanging="360"/>
+      </w:pPr>
+      <w:rPr>
+        <w:rFonts w:ascii="Wingdings" w:hAnsi="Wingdings" w:hint="default"/>
+      </w:rPr>
+    </w:lvl>
+    <w:lvl w:ilvl="3" w:tplc="9006C1A6">
+      <w:start w:val="1"/>
+      <w:numFmt w:val="bullet"/>
+      <w:lvlText w:val=""/>
+      <w:lvlJc w:val="left"/>
+      <w:pPr>
+        <w:ind w:left="2880" w:hanging="360"/>
+      </w:pPr>
+      <w:rPr>
+        <w:rFonts w:ascii="Symbol" w:hAnsi="Symbol" w:hint="default"/>
+      </w:rPr>
+    </w:lvl>
+    <w:lvl w:ilvl="4" w:tplc="9A9A994C">
+      <w:start w:val="1"/>
+      <w:numFmt w:val="bullet"/>
+      <w:lvlText w:val="o"/>
+      <w:lvlJc w:val="left"/>
+      <w:pPr>
+        <w:ind w:left="3600" w:hanging="360"/>
+      </w:pPr>
+      <w:rPr>
+        <w:rFonts w:ascii="Courier New" w:hAnsi="Courier New" w:hint="default"/>
+      </w:rPr>
+    </w:lvl>
+    <w:lvl w:ilvl="5" w:tplc="6F604FF0">
+      <w:start w:val="1"/>
+      <w:numFmt w:val="bullet"/>
+      <w:lvlText w:val=""/>
+      <w:lvlJc w:val="left"/>
+      <w:pPr>
+        <w:ind w:left="4320" w:hanging="360"/>
+      </w:pPr>
+      <w:rPr>
+        <w:rFonts w:ascii="Wingdings" w:hAnsi="Wingdings" w:hint="default"/>
+      </w:rPr>
+    </w:lvl>
+    <w:lvl w:ilvl="6" w:tplc="30E8BC04">
+      <w:start w:val="1"/>
+      <w:numFmt w:val="bullet"/>
+      <w:lvlText w:val=""/>
+      <w:lvlJc w:val="left"/>
+      <w:pPr>
+        <w:ind w:left="5040" w:hanging="360"/>
+      </w:pPr>
+      <w:rPr>
+        <w:rFonts w:ascii="Symbol" w:hAnsi="Symbol" w:hint="default"/>
+      </w:rPr>
+    </w:lvl>
+    <w:lvl w:ilvl="7" w:tplc="A0542BFA">
+      <w:start w:val="1"/>
+      <w:numFmt w:val="bullet"/>
+      <w:lvlText w:val="o"/>
+      <w:lvlJc w:val="left"/>
+      <w:pPr>
+        <w:ind w:left="5760" w:hanging="360"/>
+      </w:pPr>
+      <w:rPr>
+        <w:rFonts w:ascii="Courier New" w:hAnsi="Courier New" w:hint="default"/>
+      </w:rPr>
+    </w:lvl>
+    <w:lvl w:ilvl="8" w:tplc="A3ECFF78">
+      <w:start w:val="1"/>
+      <w:numFmt w:val="bullet"/>
+      <w:lvlText w:val=""/>
+      <w:lvlJc w:val="left"/>
+      <w:pPr>
+        <w:ind w:left="6480" w:hanging="360"/>
+      </w:pPr>
+      <w:rPr>
+        <w:rFonts w:ascii="Wingdings" w:hAnsi="Wingdings" w:hint="default"/>
+      </w:rPr>
+    </w:lvl>
+  </w:abstractNum>
+  <w:abstractNum w:abstractNumId="9" w15:restartNumberingAfterBreak="0">
+    <w:nsid w:val="209E61E7"/>
+    <w:multiLevelType w:val="hybridMultilevel"/>
+    <w:tmpl w:val="FFFFFFFF"/>
+    <w:lvl w:ilvl="0" w:tplc="766A42AA">
+      <w:start w:val="1"/>
+      <w:numFmt w:val="bullet"/>
+      <w:lvlText w:val=""/>
+      <w:lvlJc w:val="left"/>
+      <w:pPr>
+        <w:ind w:left="720" w:hanging="360"/>
+      </w:pPr>
+      <w:rPr>
+        <w:rFonts w:ascii="Symbol" w:hAnsi="Symbol" w:hint="default"/>
+      </w:rPr>
+    </w:lvl>
+    <w:lvl w:ilvl="1" w:tplc="E72AC610">
+      <w:start w:val="1"/>
+      <w:numFmt w:val="bullet"/>
+      <w:lvlText w:val="o"/>
+      <w:lvlJc w:val="left"/>
+      <w:pPr>
+        <w:ind w:left="1440" w:hanging="360"/>
+      </w:pPr>
+      <w:rPr>
+        <w:rFonts w:ascii="Courier New" w:hAnsi="Courier New" w:hint="default"/>
+      </w:rPr>
+    </w:lvl>
+    <w:lvl w:ilvl="2" w:tplc="C9F0A8C8">
+      <w:start w:val="1"/>
+      <w:numFmt w:val="bullet"/>
+      <w:lvlText w:val=""/>
+      <w:lvlJc w:val="left"/>
+      <w:pPr>
+        <w:ind w:left="2160" w:hanging="360"/>
+      </w:pPr>
+      <w:rPr>
+        <w:rFonts w:ascii="Wingdings" w:hAnsi="Wingdings" w:hint="default"/>
+      </w:rPr>
+    </w:lvl>
+    <w:lvl w:ilvl="3" w:tplc="902EA896">
+      <w:start w:val="1"/>
+      <w:numFmt w:val="bullet"/>
+      <w:lvlText w:val=""/>
+      <w:lvlJc w:val="left"/>
+      <w:pPr>
+        <w:ind w:left="2880" w:hanging="360"/>
+      </w:pPr>
+      <w:rPr>
+        <w:rFonts w:ascii="Symbol" w:hAnsi="Symbol" w:hint="default"/>
+      </w:rPr>
+    </w:lvl>
+    <w:lvl w:ilvl="4" w:tplc="03D68CE4">
+      <w:start w:val="1"/>
+      <w:numFmt w:val="bullet"/>
+      <w:lvlText w:val="o"/>
+      <w:lvlJc w:val="left"/>
+      <w:pPr>
+        <w:ind w:left="3600" w:hanging="360"/>
+      </w:pPr>
+      <w:rPr>
+        <w:rFonts w:ascii="Courier New" w:hAnsi="Courier New" w:hint="default"/>
+      </w:rPr>
+    </w:lvl>
+    <w:lvl w:ilvl="5" w:tplc="77B275F2">
+      <w:start w:val="1"/>
+      <w:numFmt w:val="bullet"/>
+      <w:lvlText w:val=""/>
+      <w:lvlJc w:val="left"/>
+      <w:pPr>
+        <w:ind w:left="4320" w:hanging="360"/>
+      </w:pPr>
+      <w:rPr>
+        <w:rFonts w:ascii="Wingdings" w:hAnsi="Wingdings" w:hint="default"/>
+      </w:rPr>
+    </w:lvl>
+    <w:lvl w:ilvl="6" w:tplc="370673A0">
+      <w:start w:val="1"/>
+      <w:numFmt w:val="bullet"/>
+      <w:lvlText w:val=""/>
+      <w:lvlJc w:val="left"/>
+      <w:pPr>
+        <w:ind w:left="5040" w:hanging="360"/>
+      </w:pPr>
+      <w:rPr>
+        <w:rFonts w:ascii="Symbol" w:hAnsi="Symbol" w:hint="default"/>
+      </w:rPr>
+    </w:lvl>
+    <w:lvl w:ilvl="7" w:tplc="470CF7D8">
+      <w:start w:val="1"/>
+      <w:numFmt w:val="bullet"/>
+      <w:lvlText w:val="o"/>
+      <w:lvlJc w:val="left"/>
+      <w:pPr>
+        <w:ind w:left="5760" w:hanging="360"/>
+      </w:pPr>
+      <w:rPr>
+        <w:rFonts w:ascii="Courier New" w:hAnsi="Courier New" w:hint="default"/>
+      </w:rPr>
+    </w:lvl>
+    <w:lvl w:ilvl="8" w:tplc="D8E6ABD2">
+      <w:start w:val="1"/>
+      <w:numFmt w:val="bullet"/>
+      <w:lvlText w:val=""/>
+      <w:lvlJc w:val="left"/>
+      <w:pPr>
+        <w:ind w:left="6480" w:hanging="360"/>
+      </w:pPr>
+      <w:rPr>
+        <w:rFonts w:ascii="Wingdings" w:hAnsi="Wingdings" w:hint="default"/>
+      </w:rPr>
+    </w:lvl>
+  </w:abstractNum>
+  <w:abstractNum w:abstractNumId="10" w15:restartNumberingAfterBreak="0">
     <w:nsid w:val="210A360C"/>
     <w:multiLevelType w:val="hybridMultilevel"/>
     <w:tmpl w:val="8AD69974"/>
@@ -3198,7 +3925,7 @@
       </w:rPr>
     </w:lvl>
   </w:abstractNum>
-  <w:abstractNum w:abstractNumId="8" w15:restartNumberingAfterBreak="0">
+  <w:abstractNum w:abstractNumId="11" w15:restartNumberingAfterBreak="0">
     <w:nsid w:val="280CC8A3"/>
     <w:multiLevelType w:val="hybridMultilevel"/>
     <w:tmpl w:val="220CA2A0"/>
@@ -3311,7 +4038,7 @@
       </w:rPr>
     </w:lvl>
   </w:abstractNum>
-  <w:abstractNum w:abstractNumId="9" w15:restartNumberingAfterBreak="0">
+  <w:abstractNum w:abstractNumId="12" w15:restartNumberingAfterBreak="0">
     <w:nsid w:val="29F90336"/>
     <w:multiLevelType w:val="hybridMultilevel"/>
     <w:tmpl w:val="CD2EEB72"/>
@@ -3424,7 +4151,7 @@
       </w:rPr>
     </w:lvl>
   </w:abstractNum>
-  <w:abstractNum w:abstractNumId="10" w15:restartNumberingAfterBreak="0">
+  <w:abstractNum w:abstractNumId="13" w15:restartNumberingAfterBreak="0">
     <w:nsid w:val="2A49653B"/>
     <w:multiLevelType w:val="hybridMultilevel"/>
     <w:tmpl w:val="E80EE404"/>
@@ -3537,7 +4264,7 @@
       </w:rPr>
     </w:lvl>
   </w:abstractNum>
-  <w:abstractNum w:abstractNumId="11" w15:restartNumberingAfterBreak="0">
+  <w:abstractNum w:abstractNumId="14" w15:restartNumberingAfterBreak="0">
     <w:nsid w:val="2C6C6483"/>
     <w:multiLevelType w:val="hybridMultilevel"/>
     <w:tmpl w:val="93220F96"/>
@@ -3650,7 +4377,7 @@
       </w:rPr>
     </w:lvl>
   </w:abstractNum>
-  <w:abstractNum w:abstractNumId="12" w15:restartNumberingAfterBreak="0">
+  <w:abstractNum w:abstractNumId="15" w15:restartNumberingAfterBreak="0">
     <w:nsid w:val="2DF67034"/>
     <w:multiLevelType w:val="hybridMultilevel"/>
     <w:tmpl w:val="98A6B580"/>
@@ -3762,7 +4489,7 @@
       </w:rPr>
     </w:lvl>
   </w:abstractNum>
-  <w:abstractNum w:abstractNumId="13" w15:restartNumberingAfterBreak="0">
+  <w:abstractNum w:abstractNumId="16" w15:restartNumberingAfterBreak="0">
     <w:nsid w:val="30B7248E"/>
     <w:multiLevelType w:val="hybridMultilevel"/>
     <w:tmpl w:val="4D807A74"/>
@@ -3875,7 +4602,7 @@
       </w:rPr>
     </w:lvl>
   </w:abstractNum>
-  <w:abstractNum w:abstractNumId="14" w15:restartNumberingAfterBreak="0">
+  <w:abstractNum w:abstractNumId="17" w15:restartNumberingAfterBreak="0">
     <w:nsid w:val="31676A89"/>
     <w:multiLevelType w:val="hybridMultilevel"/>
     <w:tmpl w:val="988249A4"/>
@@ -3988,7 +4715,7 @@
       </w:rPr>
     </w:lvl>
   </w:abstractNum>
-  <w:abstractNum w:abstractNumId="15" w15:restartNumberingAfterBreak="0">
+  <w:abstractNum w:abstractNumId="18" w15:restartNumberingAfterBreak="0">
     <w:nsid w:val="31E565C5"/>
     <w:multiLevelType w:val="hybridMultilevel"/>
     <w:tmpl w:val="1D685E00"/>
@@ -4101,7 +4828,233 @@
       </w:rPr>
     </w:lvl>
   </w:abstractNum>
-  <w:abstractNum w:abstractNumId="16" w15:restartNumberingAfterBreak="0">
+  <w:abstractNum w:abstractNumId="19" w15:restartNumberingAfterBreak="0">
+    <w:nsid w:val="337A9CD1"/>
+    <w:multiLevelType w:val="hybridMultilevel"/>
+    <w:tmpl w:val="FFFFFFFF"/>
+    <w:lvl w:ilvl="0" w:tplc="60FAC1E2">
+      <w:start w:val="1"/>
+      <w:numFmt w:val="bullet"/>
+      <w:lvlText w:val=""/>
+      <w:lvlJc w:val="left"/>
+      <w:pPr>
+        <w:ind w:left="720" w:hanging="360"/>
+      </w:pPr>
+      <w:rPr>
+        <w:rFonts w:ascii="Symbol" w:hAnsi="Symbol" w:hint="default"/>
+      </w:rPr>
+    </w:lvl>
+    <w:lvl w:ilvl="1" w:tplc="A7F27522">
+      <w:start w:val="1"/>
+      <w:numFmt w:val="bullet"/>
+      <w:lvlText w:val="o"/>
+      <w:lvlJc w:val="left"/>
+      <w:pPr>
+        <w:ind w:left="1440" w:hanging="360"/>
+      </w:pPr>
+      <w:rPr>
+        <w:rFonts w:ascii="Courier New" w:hAnsi="Courier New" w:hint="default"/>
+      </w:rPr>
+    </w:lvl>
+    <w:lvl w:ilvl="2" w:tplc="28443476">
+      <w:start w:val="1"/>
+      <w:numFmt w:val="bullet"/>
+      <w:lvlText w:val=""/>
+      <w:lvlJc w:val="left"/>
+      <w:pPr>
+        <w:ind w:left="2160" w:hanging="360"/>
+      </w:pPr>
+      <w:rPr>
+        <w:rFonts w:ascii="Wingdings" w:hAnsi="Wingdings" w:hint="default"/>
+      </w:rPr>
+    </w:lvl>
+    <w:lvl w:ilvl="3" w:tplc="EA0A05F4">
+      <w:start w:val="1"/>
+      <w:numFmt w:val="bullet"/>
+      <w:lvlText w:val=""/>
+      <w:lvlJc w:val="left"/>
+      <w:pPr>
+        <w:ind w:left="2880" w:hanging="360"/>
+      </w:pPr>
+      <w:rPr>
+        <w:rFonts w:ascii="Symbol" w:hAnsi="Symbol" w:hint="default"/>
+      </w:rPr>
+    </w:lvl>
+    <w:lvl w:ilvl="4" w:tplc="E1C6F7D0">
+      <w:start w:val="1"/>
+      <w:numFmt w:val="bullet"/>
+      <w:lvlText w:val="o"/>
+      <w:lvlJc w:val="left"/>
+      <w:pPr>
+        <w:ind w:left="3600" w:hanging="360"/>
+      </w:pPr>
+      <w:rPr>
+        <w:rFonts w:ascii="Courier New" w:hAnsi="Courier New" w:hint="default"/>
+      </w:rPr>
+    </w:lvl>
+    <w:lvl w:ilvl="5" w:tplc="6FD26104">
+      <w:start w:val="1"/>
+      <w:numFmt w:val="bullet"/>
+      <w:lvlText w:val=""/>
+      <w:lvlJc w:val="left"/>
+      <w:pPr>
+        <w:ind w:left="4320" w:hanging="360"/>
+      </w:pPr>
+      <w:rPr>
+        <w:rFonts w:ascii="Wingdings" w:hAnsi="Wingdings" w:hint="default"/>
+      </w:rPr>
+    </w:lvl>
+    <w:lvl w:ilvl="6" w:tplc="69FA24AA">
+      <w:start w:val="1"/>
+      <w:numFmt w:val="bullet"/>
+      <w:lvlText w:val=""/>
+      <w:lvlJc w:val="left"/>
+      <w:pPr>
+        <w:ind w:left="5040" w:hanging="360"/>
+      </w:pPr>
+      <w:rPr>
+        <w:rFonts w:ascii="Symbol" w:hAnsi="Symbol" w:hint="default"/>
+      </w:rPr>
+    </w:lvl>
+    <w:lvl w:ilvl="7" w:tplc="F7984C94">
+      <w:start w:val="1"/>
+      <w:numFmt w:val="bullet"/>
+      <w:lvlText w:val="o"/>
+      <w:lvlJc w:val="left"/>
+      <w:pPr>
+        <w:ind w:left="5760" w:hanging="360"/>
+      </w:pPr>
+      <w:rPr>
+        <w:rFonts w:ascii="Courier New" w:hAnsi="Courier New" w:hint="default"/>
+      </w:rPr>
+    </w:lvl>
+    <w:lvl w:ilvl="8" w:tplc="41F8566A">
+      <w:start w:val="1"/>
+      <w:numFmt w:val="bullet"/>
+      <w:lvlText w:val=""/>
+      <w:lvlJc w:val="left"/>
+      <w:pPr>
+        <w:ind w:left="6480" w:hanging="360"/>
+      </w:pPr>
+      <w:rPr>
+        <w:rFonts w:ascii="Wingdings" w:hAnsi="Wingdings" w:hint="default"/>
+      </w:rPr>
+    </w:lvl>
+  </w:abstractNum>
+  <w:abstractNum w:abstractNumId="20" w15:restartNumberingAfterBreak="0">
+    <w:nsid w:val="352FA06B"/>
+    <w:multiLevelType w:val="hybridMultilevel"/>
+    <w:tmpl w:val="FFFFFFFF"/>
+    <w:lvl w:ilvl="0" w:tplc="5C489476">
+      <w:start w:val="1"/>
+      <w:numFmt w:val="bullet"/>
+      <w:lvlText w:val=""/>
+      <w:lvlJc w:val="left"/>
+      <w:pPr>
+        <w:ind w:left="720" w:hanging="360"/>
+      </w:pPr>
+      <w:rPr>
+        <w:rFonts w:ascii="Symbol" w:hAnsi="Symbol" w:hint="default"/>
+      </w:rPr>
+    </w:lvl>
+    <w:lvl w:ilvl="1" w:tplc="0C80E904">
+      <w:start w:val="1"/>
+      <w:numFmt w:val="bullet"/>
+      <w:lvlText w:val="o"/>
+      <w:lvlJc w:val="left"/>
+      <w:pPr>
+        <w:ind w:left="1440" w:hanging="360"/>
+      </w:pPr>
+      <w:rPr>
+        <w:rFonts w:ascii="Courier New" w:hAnsi="Courier New" w:hint="default"/>
+      </w:rPr>
+    </w:lvl>
+    <w:lvl w:ilvl="2" w:tplc="FC96CAD0">
+      <w:start w:val="1"/>
+      <w:numFmt w:val="bullet"/>
+      <w:lvlText w:val=""/>
+      <w:lvlJc w:val="left"/>
+      <w:pPr>
+        <w:ind w:left="2160" w:hanging="360"/>
+      </w:pPr>
+      <w:rPr>
+        <w:rFonts w:ascii="Wingdings" w:hAnsi="Wingdings" w:hint="default"/>
+      </w:rPr>
+    </w:lvl>
+    <w:lvl w:ilvl="3" w:tplc="2DCA0ABA">
+      <w:start w:val="1"/>
+      <w:numFmt w:val="bullet"/>
+      <w:lvlText w:val=""/>
+      <w:lvlJc w:val="left"/>
+      <w:pPr>
+        <w:ind w:left="2880" w:hanging="360"/>
+      </w:pPr>
+      <w:rPr>
+        <w:rFonts w:ascii="Symbol" w:hAnsi="Symbol" w:hint="default"/>
+      </w:rPr>
+    </w:lvl>
+    <w:lvl w:ilvl="4" w:tplc="DBE47CE4">
+      <w:start w:val="1"/>
+      <w:numFmt w:val="bullet"/>
+      <w:lvlText w:val="o"/>
+      <w:lvlJc w:val="left"/>
+      <w:pPr>
+        <w:ind w:left="3600" w:hanging="360"/>
+      </w:pPr>
+      <w:rPr>
+        <w:rFonts w:ascii="Courier New" w:hAnsi="Courier New" w:hint="default"/>
+      </w:rPr>
+    </w:lvl>
+    <w:lvl w:ilvl="5" w:tplc="DE46BD9C">
+      <w:start w:val="1"/>
+      <w:numFmt w:val="bullet"/>
+      <w:lvlText w:val=""/>
+      <w:lvlJc w:val="left"/>
+      <w:pPr>
+        <w:ind w:left="4320" w:hanging="360"/>
+      </w:pPr>
+      <w:rPr>
+        <w:rFonts w:ascii="Wingdings" w:hAnsi="Wingdings" w:hint="default"/>
+      </w:rPr>
+    </w:lvl>
+    <w:lvl w:ilvl="6" w:tplc="95CE738C">
+      <w:start w:val="1"/>
+      <w:numFmt w:val="bullet"/>
+      <w:lvlText w:val=""/>
+      <w:lvlJc w:val="left"/>
+      <w:pPr>
+        <w:ind w:left="5040" w:hanging="360"/>
+      </w:pPr>
+      <w:rPr>
+        <w:rFonts w:ascii="Symbol" w:hAnsi="Symbol" w:hint="default"/>
+      </w:rPr>
+    </w:lvl>
+    <w:lvl w:ilvl="7" w:tplc="236A2106">
+      <w:start w:val="1"/>
+      <w:numFmt w:val="bullet"/>
+      <w:lvlText w:val="o"/>
+      <w:lvlJc w:val="left"/>
+      <w:pPr>
+        <w:ind w:left="5760" w:hanging="360"/>
+      </w:pPr>
+      <w:rPr>
+        <w:rFonts w:ascii="Courier New" w:hAnsi="Courier New" w:hint="default"/>
+      </w:rPr>
+    </w:lvl>
+    <w:lvl w:ilvl="8" w:tplc="43207B32">
+      <w:start w:val="1"/>
+      <w:numFmt w:val="bullet"/>
+      <w:lvlText w:val=""/>
+      <w:lvlJc w:val="left"/>
+      <w:pPr>
+        <w:ind w:left="6480" w:hanging="360"/>
+      </w:pPr>
+      <w:rPr>
+        <w:rFonts w:ascii="Wingdings" w:hAnsi="Wingdings" w:hint="default"/>
+      </w:rPr>
+    </w:lvl>
+  </w:abstractNum>
+  <w:abstractNum w:abstractNumId="21" w15:restartNumberingAfterBreak="0">
     <w:nsid w:val="38965279"/>
     <w:multiLevelType w:val="hybridMultilevel"/>
     <w:tmpl w:val="F29A8D26"/>
@@ -4214,7 +5167,7 @@
       </w:rPr>
     </w:lvl>
   </w:abstractNum>
-  <w:abstractNum w:abstractNumId="17" w15:restartNumberingAfterBreak="0">
+  <w:abstractNum w:abstractNumId="22" w15:restartNumberingAfterBreak="0">
     <w:nsid w:val="398863A8"/>
     <w:multiLevelType w:val="hybridMultilevel"/>
     <w:tmpl w:val="F32A5584"/>
@@ -4327,7 +5280,120 @@
       </w:pPr>
     </w:lvl>
   </w:abstractNum>
-  <w:abstractNum w:abstractNumId="18" w15:restartNumberingAfterBreak="0">
+  <w:abstractNum w:abstractNumId="23" w15:restartNumberingAfterBreak="0">
+    <w:nsid w:val="39AABA22"/>
+    <w:multiLevelType w:val="hybridMultilevel"/>
+    <w:tmpl w:val="FFFFFFFF"/>
+    <w:lvl w:ilvl="0" w:tplc="4BD0E926">
+      <w:start w:val="1"/>
+      <w:numFmt w:val="bullet"/>
+      <w:lvlText w:val=""/>
+      <w:lvlJc w:val="left"/>
+      <w:pPr>
+        <w:ind w:left="720" w:hanging="360"/>
+      </w:pPr>
+      <w:rPr>
+        <w:rFonts w:ascii="Symbol" w:hAnsi="Symbol" w:hint="default"/>
+      </w:rPr>
+    </w:lvl>
+    <w:lvl w:ilvl="1" w:tplc="F5008C60">
+      <w:start w:val="1"/>
+      <w:numFmt w:val="bullet"/>
+      <w:lvlText w:val="o"/>
+      <w:lvlJc w:val="left"/>
+      <w:pPr>
+        <w:ind w:left="1440" w:hanging="360"/>
+      </w:pPr>
+      <w:rPr>
+        <w:rFonts w:ascii="Courier New" w:hAnsi="Courier New" w:hint="default"/>
+      </w:rPr>
+    </w:lvl>
+    <w:lvl w:ilvl="2" w:tplc="D76A9FC2">
+      <w:start w:val="1"/>
+      <w:numFmt w:val="bullet"/>
+      <w:lvlText w:val=""/>
+      <w:lvlJc w:val="left"/>
+      <w:pPr>
+        <w:ind w:left="2160" w:hanging="360"/>
+      </w:pPr>
+      <w:rPr>
+        <w:rFonts w:ascii="Wingdings" w:hAnsi="Wingdings" w:hint="default"/>
+      </w:rPr>
+    </w:lvl>
+    <w:lvl w:ilvl="3" w:tplc="76225D5E">
+      <w:start w:val="1"/>
+      <w:numFmt w:val="bullet"/>
+      <w:lvlText w:val=""/>
+      <w:lvlJc w:val="left"/>
+      <w:pPr>
+        <w:ind w:left="2880" w:hanging="360"/>
+      </w:pPr>
+      <w:rPr>
+        <w:rFonts w:ascii="Symbol" w:hAnsi="Symbol" w:hint="default"/>
+      </w:rPr>
+    </w:lvl>
+    <w:lvl w:ilvl="4" w:tplc="6E6A7072">
+      <w:start w:val="1"/>
+      <w:numFmt w:val="bullet"/>
+      <w:lvlText w:val="o"/>
+      <w:lvlJc w:val="left"/>
+      <w:pPr>
+        <w:ind w:left="3600" w:hanging="360"/>
+      </w:pPr>
+      <w:rPr>
+        <w:rFonts w:ascii="Courier New" w:hAnsi="Courier New" w:hint="default"/>
+      </w:rPr>
+    </w:lvl>
+    <w:lvl w:ilvl="5" w:tplc="3ED49AC2">
+      <w:start w:val="1"/>
+      <w:numFmt w:val="bullet"/>
+      <w:lvlText w:val=""/>
+      <w:lvlJc w:val="left"/>
+      <w:pPr>
+        <w:ind w:left="4320" w:hanging="360"/>
+      </w:pPr>
+      <w:rPr>
+        <w:rFonts w:ascii="Wingdings" w:hAnsi="Wingdings" w:hint="default"/>
+      </w:rPr>
+    </w:lvl>
+    <w:lvl w:ilvl="6" w:tplc="7C94BF60">
+      <w:start w:val="1"/>
+      <w:numFmt w:val="bullet"/>
+      <w:lvlText w:val=""/>
+      <w:lvlJc w:val="left"/>
+      <w:pPr>
+        <w:ind w:left="5040" w:hanging="360"/>
+      </w:pPr>
+      <w:rPr>
+        <w:rFonts w:ascii="Symbol" w:hAnsi="Symbol" w:hint="default"/>
+      </w:rPr>
+    </w:lvl>
+    <w:lvl w:ilvl="7" w:tplc="64C0AA1C">
+      <w:start w:val="1"/>
+      <w:numFmt w:val="bullet"/>
+      <w:lvlText w:val="o"/>
+      <w:lvlJc w:val="left"/>
+      <w:pPr>
+        <w:ind w:left="5760" w:hanging="360"/>
+      </w:pPr>
+      <w:rPr>
+        <w:rFonts w:ascii="Courier New" w:hAnsi="Courier New" w:hint="default"/>
+      </w:rPr>
+    </w:lvl>
+    <w:lvl w:ilvl="8" w:tplc="64849F0E">
+      <w:start w:val="1"/>
+      <w:numFmt w:val="bullet"/>
+      <w:lvlText w:val=""/>
+      <w:lvlJc w:val="left"/>
+      <w:pPr>
+        <w:ind w:left="6480" w:hanging="360"/>
+      </w:pPr>
+      <w:rPr>
+        <w:rFonts w:ascii="Wingdings" w:hAnsi="Wingdings" w:hint="default"/>
+      </w:rPr>
+    </w:lvl>
+  </w:abstractNum>
+  <w:abstractNum w:abstractNumId="24" w15:restartNumberingAfterBreak="0">
     <w:nsid w:val="3D860194"/>
     <w:multiLevelType w:val="hybridMultilevel"/>
     <w:tmpl w:val="5EDEE966"/>
@@ -4440,7 +5506,7 @@
       </w:rPr>
     </w:lvl>
   </w:abstractNum>
-  <w:abstractNum w:abstractNumId="19" w15:restartNumberingAfterBreak="0">
+  <w:abstractNum w:abstractNumId="25" w15:restartNumberingAfterBreak="0">
     <w:nsid w:val="3F321D2E"/>
     <w:multiLevelType w:val="multilevel"/>
     <w:tmpl w:val="37960832"/>
@@ -4589,7 +5655,7 @@
       </w:rPr>
     </w:lvl>
   </w:abstractNum>
-  <w:abstractNum w:abstractNumId="20" w15:restartNumberingAfterBreak="0">
+  <w:abstractNum w:abstractNumId="26" w15:restartNumberingAfterBreak="0">
     <w:nsid w:val="42213C5C"/>
     <w:multiLevelType w:val="hybridMultilevel"/>
     <w:tmpl w:val="E30CC2E0"/>
@@ -4702,7 +5768,7 @@
       </w:rPr>
     </w:lvl>
   </w:abstractNum>
-  <w:abstractNum w:abstractNumId="21" w15:restartNumberingAfterBreak="0">
+  <w:abstractNum w:abstractNumId="27" w15:restartNumberingAfterBreak="0">
     <w:nsid w:val="4B5955E1"/>
     <w:multiLevelType w:val="hybridMultilevel"/>
     <w:tmpl w:val="CB7AA9B4"/>
@@ -4815,7 +5881,7 @@
       </w:rPr>
     </w:lvl>
   </w:abstractNum>
-  <w:abstractNum w:abstractNumId="22" w15:restartNumberingAfterBreak="0">
+  <w:abstractNum w:abstractNumId="28" w15:restartNumberingAfterBreak="0">
     <w:nsid w:val="4CA7678D"/>
     <w:multiLevelType w:val="hybridMultilevel"/>
     <w:tmpl w:val="C11E107E"/>
@@ -4928,7 +5994,7 @@
       </w:rPr>
     </w:lvl>
   </w:abstractNum>
-  <w:abstractNum w:abstractNumId="23" w15:restartNumberingAfterBreak="0">
+  <w:abstractNum w:abstractNumId="29" w15:restartNumberingAfterBreak="0">
     <w:nsid w:val="51736323"/>
     <w:multiLevelType w:val="hybridMultilevel"/>
     <w:tmpl w:val="0C5A3D64"/>
@@ -5041,7 +6107,7 @@
       </w:rPr>
     </w:lvl>
   </w:abstractNum>
-  <w:abstractNum w:abstractNumId="24" w15:restartNumberingAfterBreak="0">
+  <w:abstractNum w:abstractNumId="30" w15:restartNumberingAfterBreak="0">
     <w:nsid w:val="552FB290"/>
     <w:multiLevelType w:val="hybridMultilevel"/>
     <w:tmpl w:val="3A066480"/>
@@ -5154,7 +6220,7 @@
       </w:rPr>
     </w:lvl>
   </w:abstractNum>
-  <w:abstractNum w:abstractNumId="25" w15:restartNumberingAfterBreak="0">
+  <w:abstractNum w:abstractNumId="31" w15:restartNumberingAfterBreak="0">
     <w:nsid w:val="59EE5623"/>
     <w:multiLevelType w:val="hybridMultilevel"/>
     <w:tmpl w:val="69DEDFA6"/>
@@ -5267,7 +6333,7 @@
       </w:rPr>
     </w:lvl>
   </w:abstractNum>
-  <w:abstractNum w:abstractNumId="26" w15:restartNumberingAfterBreak="0">
+  <w:abstractNum w:abstractNumId="32" w15:restartNumberingAfterBreak="0">
     <w:nsid w:val="5AA3638F"/>
     <w:multiLevelType w:val="hybridMultilevel"/>
     <w:tmpl w:val="101444E4"/>
@@ -5379,7 +6445,7 @@
       </w:rPr>
     </w:lvl>
   </w:abstractNum>
-  <w:abstractNum w:abstractNumId="27" w15:restartNumberingAfterBreak="0">
+  <w:abstractNum w:abstractNumId="33" w15:restartNumberingAfterBreak="0">
     <w:nsid w:val="623B4429"/>
     <w:multiLevelType w:val="hybridMultilevel"/>
     <w:tmpl w:val="463A7BDE"/>
@@ -5492,7 +6558,7 @@
       </w:rPr>
     </w:lvl>
   </w:abstractNum>
-  <w:abstractNum w:abstractNumId="28" w15:restartNumberingAfterBreak="0">
+  <w:abstractNum w:abstractNumId="34" w15:restartNumberingAfterBreak="0">
     <w:nsid w:val="66517422"/>
     <w:multiLevelType w:val="hybridMultilevel"/>
     <w:tmpl w:val="241ED5FE"/>
@@ -5605,7 +6671,93 @@
       </w:rPr>
     </w:lvl>
   </w:abstractNum>
-  <w:abstractNum w:abstractNumId="29" w15:restartNumberingAfterBreak="0">
+  <w:abstractNum w:abstractNumId="35" w15:restartNumberingAfterBreak="0">
+    <w:nsid w:val="670927DF"/>
+    <w:multiLevelType w:val="hybridMultilevel"/>
+    <w:tmpl w:val="FFFFFFFF"/>
+    <w:lvl w:ilvl="0" w:tplc="E48C5D0C">
+      <w:start w:val="1"/>
+      <w:numFmt w:val="decimal"/>
+      <w:lvlText w:val="%1."/>
+      <w:lvlJc w:val="left"/>
+      <w:pPr>
+        <w:ind w:left="720" w:hanging="360"/>
+      </w:pPr>
+    </w:lvl>
+    <w:lvl w:ilvl="1" w:tplc="EEA26DA6">
+      <w:start w:val="1"/>
+      <w:numFmt w:val="lowerLetter"/>
+      <w:lvlText w:val="%2."/>
+      <w:lvlJc w:val="left"/>
+      <w:pPr>
+        <w:ind w:left="1440" w:hanging="360"/>
+      </w:pPr>
+    </w:lvl>
+    <w:lvl w:ilvl="2" w:tplc="F61E7DBA">
+      <w:start w:val="1"/>
+      <w:numFmt w:val="lowerRoman"/>
+      <w:lvlText w:val="%3."/>
+      <w:lvlJc w:val="right"/>
+      <w:pPr>
+        <w:ind w:left="2160" w:hanging="180"/>
+      </w:pPr>
+    </w:lvl>
+    <w:lvl w:ilvl="3" w:tplc="DCE6FD20">
+      <w:start w:val="1"/>
+      <w:numFmt w:val="decimal"/>
+      <w:lvlText w:val="%4."/>
+      <w:lvlJc w:val="left"/>
+      <w:pPr>
+        <w:ind w:left="2880" w:hanging="360"/>
+      </w:pPr>
+    </w:lvl>
+    <w:lvl w:ilvl="4" w:tplc="68FA9D46">
+      <w:start w:val="1"/>
+      <w:numFmt w:val="lowerLetter"/>
+      <w:lvlText w:val="%5."/>
+      <w:lvlJc w:val="left"/>
+      <w:pPr>
+        <w:ind w:left="3600" w:hanging="360"/>
+      </w:pPr>
+    </w:lvl>
+    <w:lvl w:ilvl="5" w:tplc="EC2CEBEA">
+      <w:start w:val="1"/>
+      <w:numFmt w:val="lowerRoman"/>
+      <w:lvlText w:val="%6."/>
+      <w:lvlJc w:val="right"/>
+      <w:pPr>
+        <w:ind w:left="4320" w:hanging="180"/>
+      </w:pPr>
+    </w:lvl>
+    <w:lvl w:ilvl="6" w:tplc="12DE2B5A">
+      <w:start w:val="1"/>
+      <w:numFmt w:val="decimal"/>
+      <w:lvlText w:val="%7."/>
+      <w:lvlJc w:val="left"/>
+      <w:pPr>
+        <w:ind w:left="5040" w:hanging="360"/>
+      </w:pPr>
+    </w:lvl>
+    <w:lvl w:ilvl="7" w:tplc="97E82D0E">
+      <w:start w:val="1"/>
+      <w:numFmt w:val="lowerLetter"/>
+      <w:lvlText w:val="%8."/>
+      <w:lvlJc w:val="left"/>
+      <w:pPr>
+        <w:ind w:left="5760" w:hanging="360"/>
+      </w:pPr>
+    </w:lvl>
+    <w:lvl w:ilvl="8" w:tplc="C972D664">
+      <w:start w:val="1"/>
+      <w:numFmt w:val="lowerRoman"/>
+      <w:lvlText w:val="%9."/>
+      <w:lvlJc w:val="right"/>
+      <w:pPr>
+        <w:ind w:left="6480" w:hanging="180"/>
+      </w:pPr>
+    </w:lvl>
+  </w:abstractNum>
+  <w:abstractNum w:abstractNumId="36" w15:restartNumberingAfterBreak="0">
     <w:nsid w:val="6D6C2303"/>
     <w:multiLevelType w:val="hybridMultilevel"/>
     <w:tmpl w:val="CE763CC0"/>
@@ -5718,7 +6870,120 @@
       </w:rPr>
     </w:lvl>
   </w:abstractNum>
-  <w:abstractNum w:abstractNumId="30" w15:restartNumberingAfterBreak="0">
+  <w:abstractNum w:abstractNumId="37" w15:restartNumberingAfterBreak="0">
+    <w:nsid w:val="70B71474"/>
+    <w:multiLevelType w:val="hybridMultilevel"/>
+    <w:tmpl w:val="FFFFFFFF"/>
+    <w:lvl w:ilvl="0" w:tplc="F320C9FC">
+      <w:start w:val="1"/>
+      <w:numFmt w:val="bullet"/>
+      <w:lvlText w:val=""/>
+      <w:lvlJc w:val="left"/>
+      <w:pPr>
+        <w:ind w:left="720" w:hanging="360"/>
+      </w:pPr>
+      <w:rPr>
+        <w:rFonts w:ascii="Symbol" w:hAnsi="Symbol" w:hint="default"/>
+      </w:rPr>
+    </w:lvl>
+    <w:lvl w:ilvl="1" w:tplc="5050A790">
+      <w:start w:val="1"/>
+      <w:numFmt w:val="bullet"/>
+      <w:lvlText w:val="o"/>
+      <w:lvlJc w:val="left"/>
+      <w:pPr>
+        <w:ind w:left="1440" w:hanging="360"/>
+      </w:pPr>
+      <w:rPr>
+        <w:rFonts w:ascii="Courier New" w:hAnsi="Courier New" w:hint="default"/>
+      </w:rPr>
+    </w:lvl>
+    <w:lvl w:ilvl="2" w:tplc="EA6AA7C4">
+      <w:start w:val="1"/>
+      <w:numFmt w:val="bullet"/>
+      <w:lvlText w:val=""/>
+      <w:lvlJc w:val="left"/>
+      <w:pPr>
+        <w:ind w:left="2160" w:hanging="360"/>
+      </w:pPr>
+      <w:rPr>
+        <w:rFonts w:ascii="Wingdings" w:hAnsi="Wingdings" w:hint="default"/>
+      </w:rPr>
+    </w:lvl>
+    <w:lvl w:ilvl="3" w:tplc="749849D6">
+      <w:start w:val="1"/>
+      <w:numFmt w:val="bullet"/>
+      <w:lvlText w:val=""/>
+      <w:lvlJc w:val="left"/>
+      <w:pPr>
+        <w:ind w:left="2880" w:hanging="360"/>
+      </w:pPr>
+      <w:rPr>
+        <w:rFonts w:ascii="Symbol" w:hAnsi="Symbol" w:hint="default"/>
+      </w:rPr>
+    </w:lvl>
+    <w:lvl w:ilvl="4" w:tplc="225C9714">
+      <w:start w:val="1"/>
+      <w:numFmt w:val="bullet"/>
+      <w:lvlText w:val="o"/>
+      <w:lvlJc w:val="left"/>
+      <w:pPr>
+        <w:ind w:left="3600" w:hanging="360"/>
+      </w:pPr>
+      <w:rPr>
+        <w:rFonts w:ascii="Courier New" w:hAnsi="Courier New" w:hint="default"/>
+      </w:rPr>
+    </w:lvl>
+    <w:lvl w:ilvl="5" w:tplc="48A0AD02">
+      <w:start w:val="1"/>
+      <w:numFmt w:val="bullet"/>
+      <w:lvlText w:val=""/>
+      <w:lvlJc w:val="left"/>
+      <w:pPr>
+        <w:ind w:left="4320" w:hanging="360"/>
+      </w:pPr>
+      <w:rPr>
+        <w:rFonts w:ascii="Wingdings" w:hAnsi="Wingdings" w:hint="default"/>
+      </w:rPr>
+    </w:lvl>
+    <w:lvl w:ilvl="6" w:tplc="9A38F2B6">
+      <w:start w:val="1"/>
+      <w:numFmt w:val="bullet"/>
+      <w:lvlText w:val=""/>
+      <w:lvlJc w:val="left"/>
+      <w:pPr>
+        <w:ind w:left="5040" w:hanging="360"/>
+      </w:pPr>
+      <w:rPr>
+        <w:rFonts w:ascii="Symbol" w:hAnsi="Symbol" w:hint="default"/>
+      </w:rPr>
+    </w:lvl>
+    <w:lvl w:ilvl="7" w:tplc="C728F4E2">
+      <w:start w:val="1"/>
+      <w:numFmt w:val="bullet"/>
+      <w:lvlText w:val="o"/>
+      <w:lvlJc w:val="left"/>
+      <w:pPr>
+        <w:ind w:left="5760" w:hanging="360"/>
+      </w:pPr>
+      <w:rPr>
+        <w:rFonts w:ascii="Courier New" w:hAnsi="Courier New" w:hint="default"/>
+      </w:rPr>
+    </w:lvl>
+    <w:lvl w:ilvl="8" w:tplc="1DE663B8">
+      <w:start w:val="1"/>
+      <w:numFmt w:val="bullet"/>
+      <w:lvlText w:val=""/>
+      <w:lvlJc w:val="left"/>
+      <w:pPr>
+        <w:ind w:left="6480" w:hanging="360"/>
+      </w:pPr>
+      <w:rPr>
+        <w:rFonts w:ascii="Wingdings" w:hAnsi="Wingdings" w:hint="default"/>
+      </w:rPr>
+    </w:lvl>
+  </w:abstractNum>
+  <w:abstractNum w:abstractNumId="38" w15:restartNumberingAfterBreak="0">
     <w:nsid w:val="73914C2F"/>
     <w:multiLevelType w:val="hybridMultilevel"/>
     <w:tmpl w:val="D6029992"/>
@@ -5831,7 +7096,7 @@
       </w:rPr>
     </w:lvl>
   </w:abstractNum>
-  <w:abstractNum w:abstractNumId="31" w15:restartNumberingAfterBreak="0">
+  <w:abstractNum w:abstractNumId="39" w15:restartNumberingAfterBreak="0">
     <w:nsid w:val="758675AE"/>
     <w:multiLevelType w:val="hybridMultilevel"/>
     <w:tmpl w:val="8036211C"/>
@@ -5943,7 +7208,7 @@
       </w:rPr>
     </w:lvl>
   </w:abstractNum>
-  <w:abstractNum w:abstractNumId="32" w15:restartNumberingAfterBreak="0">
+  <w:abstractNum w:abstractNumId="40" w15:restartNumberingAfterBreak="0">
     <w:nsid w:val="766E24EE"/>
     <w:multiLevelType w:val="hybridMultilevel"/>
     <w:tmpl w:val="F1E0B764"/>
@@ -6059,7 +7324,7 @@
       </w:rPr>
     </w:lvl>
   </w:abstractNum>
-  <w:abstractNum w:abstractNumId="33" w15:restartNumberingAfterBreak="0">
+  <w:abstractNum w:abstractNumId="41" w15:restartNumberingAfterBreak="0">
     <w:nsid w:val="781045D8"/>
     <w:multiLevelType w:val="hybridMultilevel"/>
     <w:tmpl w:val="AF98F3C4"/>
@@ -6148,7 +7413,7 @@
       </w:pPr>
     </w:lvl>
   </w:abstractNum>
-  <w:abstractNum w:abstractNumId="34" w15:restartNumberingAfterBreak="0">
+  <w:abstractNum w:abstractNumId="42" w15:restartNumberingAfterBreak="0">
     <w:nsid w:val="78605A8F"/>
     <w:multiLevelType w:val="hybridMultilevel"/>
     <w:tmpl w:val="F2C0549C"/>
@@ -6261,7 +7526,7 @@
       </w:rPr>
     </w:lvl>
   </w:abstractNum>
-  <w:abstractNum w:abstractNumId="35" w15:restartNumberingAfterBreak="0">
+  <w:abstractNum w:abstractNumId="43" w15:restartNumberingAfterBreak="0">
     <w:nsid w:val="79080B25"/>
     <w:multiLevelType w:val="multilevel"/>
     <w:tmpl w:val="5568D21A"/>
@@ -6410,113 +7675,137 @@
       </w:rPr>
     </w:lvl>
   </w:abstractNum>
-  <w:num w:numId="1" w16cid:durableId="2109041369">
+  <w:num w:numId="1" w16cid:durableId="1949122212">
+    <w:abstractNumId w:val="19"/>
+  </w:num>
+  <w:num w:numId="2" w16cid:durableId="2038197653">
+    <w:abstractNumId w:val="3"/>
+  </w:num>
+  <w:num w:numId="3" w16cid:durableId="505292094">
+    <w:abstractNumId w:val="37"/>
+  </w:num>
+  <w:num w:numId="4" w16cid:durableId="760570298">
+    <w:abstractNumId w:val="23"/>
+  </w:num>
+  <w:num w:numId="5" w16cid:durableId="1888911294">
+    <w:abstractNumId w:val="35"/>
+  </w:num>
+  <w:num w:numId="6" w16cid:durableId="1082793882">
+    <w:abstractNumId w:val="8"/>
+  </w:num>
+  <w:num w:numId="7" w16cid:durableId="1094665119">
+    <w:abstractNumId w:val="20"/>
+  </w:num>
+  <w:num w:numId="8" w16cid:durableId="2091272557">
+    <w:abstractNumId w:val="9"/>
+  </w:num>
+  <w:num w:numId="9" w16cid:durableId="2109041369">
     <w:abstractNumId w:val="0"/>
   </w:num>
-  <w:num w:numId="2" w16cid:durableId="330178380">
-    <w:abstractNumId w:val="8"/>
+  <w:num w:numId="10" w16cid:durableId="330178380">
+    <w:abstractNumId w:val="11"/>
   </w:num>
-  <w:num w:numId="3" w16cid:durableId="1588807958">
+  <w:num w:numId="11" w16cid:durableId="1588807958">
+    <w:abstractNumId w:val="30"/>
+  </w:num>
+  <w:num w:numId="12" w16cid:durableId="492911367">
+    <w:abstractNumId w:val="21"/>
+  </w:num>
+  <w:num w:numId="13" w16cid:durableId="1402680226">
+    <w:abstractNumId w:val="13"/>
+  </w:num>
+  <w:num w:numId="14" w16cid:durableId="687802852">
+    <w:abstractNumId w:val="26"/>
+  </w:num>
+  <w:num w:numId="15" w16cid:durableId="1471049134">
+    <w:abstractNumId w:val="1"/>
+  </w:num>
+  <w:num w:numId="16" w16cid:durableId="779301879">
+    <w:abstractNumId w:val="41"/>
+  </w:num>
+  <w:num w:numId="17" w16cid:durableId="1938907364">
+    <w:abstractNumId w:val="7"/>
+  </w:num>
+  <w:num w:numId="18" w16cid:durableId="919097838">
+    <w:abstractNumId w:val="22"/>
+  </w:num>
+  <w:num w:numId="19" w16cid:durableId="1695421894">
+    <w:abstractNumId w:val="4"/>
+  </w:num>
+  <w:num w:numId="20" w16cid:durableId="1190215573">
+    <w:abstractNumId w:val="15"/>
+  </w:num>
+  <w:num w:numId="21" w16cid:durableId="1955557431">
+    <w:abstractNumId w:val="5"/>
+  </w:num>
+  <w:num w:numId="22" w16cid:durableId="749617462">
+    <w:abstractNumId w:val="32"/>
+  </w:num>
+  <w:num w:numId="23" w16cid:durableId="353459984">
+    <w:abstractNumId w:val="10"/>
+  </w:num>
+  <w:num w:numId="24" w16cid:durableId="243151162">
+    <w:abstractNumId w:val="31"/>
+  </w:num>
+  <w:num w:numId="25" w16cid:durableId="708146358">
+    <w:abstractNumId w:val="28"/>
+  </w:num>
+  <w:num w:numId="26" w16cid:durableId="1019937529">
     <w:abstractNumId w:val="24"/>
   </w:num>
-  <w:num w:numId="4" w16cid:durableId="492911367">
+  <w:num w:numId="27" w16cid:durableId="1681540938">
+    <w:abstractNumId w:val="18"/>
+  </w:num>
+  <w:num w:numId="28" w16cid:durableId="718824303">
+    <w:abstractNumId w:val="39"/>
+  </w:num>
+  <w:num w:numId="29" w16cid:durableId="614748505">
+    <w:abstractNumId w:val="2"/>
+  </w:num>
+  <w:num w:numId="30" w16cid:durableId="1162889096">
+    <w:abstractNumId w:val="42"/>
+  </w:num>
+  <w:num w:numId="31" w16cid:durableId="631637096">
+    <w:abstractNumId w:val="40"/>
+  </w:num>
+  <w:num w:numId="32" w16cid:durableId="369376446">
+    <w:abstractNumId w:val="27"/>
+  </w:num>
+  <w:num w:numId="33" w16cid:durableId="1750614307">
+    <w:abstractNumId w:val="29"/>
+  </w:num>
+  <w:num w:numId="34" w16cid:durableId="281813934">
+    <w:abstractNumId w:val="34"/>
+  </w:num>
+  <w:num w:numId="35" w16cid:durableId="936333225">
+    <w:abstractNumId w:val="38"/>
+  </w:num>
+  <w:num w:numId="36" w16cid:durableId="408426826">
+    <w:abstractNumId w:val="12"/>
+  </w:num>
+  <w:num w:numId="37" w16cid:durableId="1905791793">
+    <w:abstractNumId w:val="6"/>
+  </w:num>
+  <w:num w:numId="38" w16cid:durableId="1641617603">
     <w:abstractNumId w:val="16"/>
   </w:num>
-  <w:num w:numId="5" w16cid:durableId="1402680226">
-    <w:abstractNumId w:val="10"/>
-  </w:num>
-  <w:num w:numId="6" w16cid:durableId="687802852">
-    <w:abstractNumId w:val="20"/>
-  </w:num>
-  <w:num w:numId="7" w16cid:durableId="1471049134">
-    <w:abstractNumId w:val="1"/>
-  </w:num>
-  <w:num w:numId="8" w16cid:durableId="779301879">
+  <w:num w:numId="39" w16cid:durableId="1293292800">
     <w:abstractNumId w:val="33"/>
   </w:num>
-  <w:num w:numId="9" w16cid:durableId="1938907364">
-    <w:abstractNumId w:val="6"/>
+  <w:num w:numId="40" w16cid:durableId="703867388">
+    <w:abstractNumId w:val="36"/>
   </w:num>
-  <w:num w:numId="10" w16cid:durableId="919097838">
+  <w:num w:numId="41" w16cid:durableId="389809750">
     <w:abstractNumId w:val="17"/>
   </w:num>
-  <w:num w:numId="11" w16cid:durableId="1695421894">
-    <w:abstractNumId w:val="3"/>
-  </w:num>
-  <w:num w:numId="12" w16cid:durableId="1190215573">
-    <w:abstractNumId w:val="12"/>
-  </w:num>
-  <w:num w:numId="13" w16cid:durableId="1955557431">
-    <w:abstractNumId w:val="4"/>
-  </w:num>
-  <w:num w:numId="14" w16cid:durableId="749617462">
-    <w:abstractNumId w:val="26"/>
-  </w:num>
-  <w:num w:numId="15" w16cid:durableId="353459984">
-    <w:abstractNumId w:val="7"/>
-  </w:num>
-  <w:num w:numId="16" w16cid:durableId="243151162">
-    <w:abstractNumId w:val="25"/>
-  </w:num>
-  <w:num w:numId="17" w16cid:durableId="708146358">
-    <w:abstractNumId w:val="22"/>
-  </w:num>
-  <w:num w:numId="18" w16cid:durableId="1019937529">
-    <w:abstractNumId w:val="18"/>
-  </w:num>
-  <w:num w:numId="19" w16cid:durableId="1681540938">
-    <w:abstractNumId w:val="15"/>
-  </w:num>
-  <w:num w:numId="20" w16cid:durableId="718824303">
-    <w:abstractNumId w:val="31"/>
-  </w:num>
-  <w:num w:numId="21" w16cid:durableId="614748505">
-    <w:abstractNumId w:val="2"/>
-  </w:num>
-  <w:num w:numId="22" w16cid:durableId="1162889096">
-    <w:abstractNumId w:val="34"/>
-  </w:num>
-  <w:num w:numId="23" w16cid:durableId="631637096">
-    <w:abstractNumId w:val="32"/>
-  </w:num>
-  <w:num w:numId="24" w16cid:durableId="369376446">
-    <w:abstractNumId w:val="21"/>
-  </w:num>
-  <w:num w:numId="25" w16cid:durableId="1750614307">
-    <w:abstractNumId w:val="23"/>
-  </w:num>
-  <w:num w:numId="26" w16cid:durableId="281813934">
-    <w:abstractNumId w:val="28"/>
-  </w:num>
-  <w:num w:numId="27" w16cid:durableId="936333225">
-    <w:abstractNumId w:val="30"/>
-  </w:num>
-  <w:num w:numId="28" w16cid:durableId="408426826">
-    <w:abstractNumId w:val="9"/>
-  </w:num>
-  <w:num w:numId="29" w16cid:durableId="1905791793">
-    <w:abstractNumId w:val="5"/>
-  </w:num>
-  <w:num w:numId="30" w16cid:durableId="1641617603">
-    <w:abstractNumId w:val="13"/>
-  </w:num>
-  <w:num w:numId="31" w16cid:durableId="1293292800">
-    <w:abstractNumId w:val="27"/>
-  </w:num>
-  <w:num w:numId="32" w16cid:durableId="703867388">
-    <w:abstractNumId w:val="29"/>
-  </w:num>
-  <w:num w:numId="33" w16cid:durableId="389809750">
+  <w:num w:numId="42" w16cid:durableId="502283418">
     <w:abstractNumId w:val="14"/>
   </w:num>
-  <w:num w:numId="34" w16cid:durableId="502283418">
-    <w:abstractNumId w:val="11"/>
+  <w:num w:numId="43" w16cid:durableId="1686979663">
+    <w:abstractNumId w:val="43"/>
   </w:num>
-  <w:num w:numId="35" w16cid:durableId="1686979663">
-    <w:abstractNumId w:val="35"/>
-  </w:num>
-  <w:num w:numId="36" w16cid:durableId="1780947906">
-    <w:abstractNumId w:val="19"/>
+  <w:num w:numId="44" w16cid:durableId="1780947906">
+    <w:abstractNumId w:val="25"/>
   </w:num>
 </w:numbering>
 </file>

</xml_diff>